<commit_message>
Added all changes to official documentation
</commit_message>
<xml_diff>
--- a/Minesweeper-5/Refactoring Documentation.docx
+++ b/Minesweeper-5/Refactoring Documentation.docx
@@ -91,7 +91,7 @@
               </w:numPr>
             </w:pPr>
             <w:r>
-              <w:t>Removed all unnecessary usings</w:t>
+              <w:t>Removed all unnecessary using directives</w:t>
             </w:r>
             <w:r>
               <w:t>.</w:t>
@@ -115,18 +115,6 @@
           </w:p>
           <w:p>
             <w:pPr>
-              <w:pStyle w:val="Heading2"/>
-              <w:numPr>
-                <w:ilvl w:val="0"/>
-                <w:numId w:val="16"/>
-              </w:numPr>
-            </w:pPr>
-            <w:r>
-              <w:t>Add comments and documentation:</w:t>
-            </w:r>
-          </w:p>
-          <w:p>
-            <w:pPr>
               <w:pStyle w:val="ListParagraph"/>
               <w:numPr>
                 <w:ilvl w:val="1"/>
@@ -135,31 +123,54 @@
               <w:spacing w:before="0" w:after="200" w:line="276" w:lineRule="auto"/>
             </w:pPr>
             <w:r>
-              <w:t xml:space="preserve">XML comments added in classes </w:t>
-            </w:r>
-            <w:r>
-              <w:rPr>
-                <w:b/>
-              </w:rPr>
-              <w:t>Board</w:t>
-            </w:r>
-            <w:r>
-              <w:t xml:space="preserve">, </w:t>
-            </w:r>
-            <w:r>
-              <w:rPr>
-                <w:b/>
-              </w:rPr>
-              <w:t>Player</w:t>
-            </w:r>
-            <w:r>
-              <w:t xml:space="preserve"> and </w:t>
-            </w:r>
-            <w:r>
-              <w:rPr>
-                <w:b/>
-              </w:rPr>
-              <w:t>Field</w:t>
+              <w:t>U</w:t>
+            </w:r>
+            <w:r>
+              <w:t xml:space="preserve">pdated </w:t>
+            </w:r>
+            <w:r>
+              <w:rPr>
+                <w:b/>
+              </w:rPr>
+              <w:t>DisplayTopScores()</w:t>
+            </w:r>
+            <w:r>
+              <w:t xml:space="preserve"> to use </w:t>
+            </w:r>
+            <w:r>
+              <w:rPr>
+                <w:b/>
+              </w:rPr>
+              <w:t>string.Format()</w:t>
+            </w:r>
+            <w:r>
+              <w:t>.</w:t>
+            </w:r>
+          </w:p>
+          <w:p>
+            <w:pPr>
+              <w:pStyle w:val="ListParagraph"/>
+              <w:numPr>
+                <w:ilvl w:val="1"/>
+                <w:numId w:val="10"/>
+              </w:numPr>
+              <w:spacing w:before="0" w:after="200" w:line="276" w:lineRule="auto"/>
+            </w:pPr>
+            <w:r>
+              <w:t>Corrected spacing following the C# best practices.</w:t>
+            </w:r>
+          </w:p>
+          <w:p>
+            <w:pPr>
+              <w:pStyle w:val="ListParagraph"/>
+              <w:numPr>
+                <w:ilvl w:val="1"/>
+                <w:numId w:val="10"/>
+              </w:numPr>
+              <w:spacing w:before="0" w:after="200" w:line="276" w:lineRule="auto"/>
+            </w:pPr>
+            <w:r>
+              <w:t>Corrected formatting following the C# best practices.</w:t>
             </w:r>
           </w:p>
           <w:p>
@@ -380,6 +391,12 @@
               </w:rPr>
               <w:t>Status.FieldAlreadyOpened</w:t>
             </w:r>
+            <w:r>
+              <w:rPr>
+                <w:noProof/>
+              </w:rPr>
+              <w:t xml:space="preserve"> </w:t>
+            </w:r>
           </w:p>
           <w:p>
             <w:pPr>
@@ -388,32 +405,14 @@
                 <w:ilvl w:val="0"/>
                 <w:numId w:val="16"/>
               </w:numPr>
-              <w:rPr>
-                <w:noProof/>
-              </w:rPr>
-            </w:pPr>
-            <w:r>
-              <w:rPr>
-                <w:noProof/>
-              </w:rPr>
-              <w:t xml:space="preserve">Change </w:t>
-            </w:r>
-            <w:r>
-              <w:rPr>
-                <w:noProof/>
-              </w:rPr>
-              <w:t xml:space="preserve">the </w:t>
-            </w:r>
-            <w:r>
-              <w:rPr>
-                <w:noProof/>
-              </w:rPr>
-              <w:t>type of some variables</w:t>
-            </w:r>
-            <w:r>
-              <w:rPr>
-                <w:noProof/>
-              </w:rPr>
+            </w:pPr>
+            <w:r>
+              <w:t xml:space="preserve">Renamed </w:t>
+            </w:r>
+            <w:r>
+              <w:t>classes</w:t>
+            </w:r>
+            <w:r>
               <w:t>:</w:t>
             </w:r>
           </w:p>
@@ -431,30 +430,18 @@
               <w:rPr>
                 <w:noProof/>
               </w:rPr>
-              <w:t xml:space="preserve">In class </w:t>
-            </w:r>
-            <w:r>
-              <w:rPr>
-                <w:b/>
-                <w:noProof/>
-              </w:rPr>
-              <w:t>Board</w:t>
-            </w:r>
-            <w:r>
-              <w:rPr>
-                <w:noProof/>
-              </w:rPr>
-              <w:t xml:space="preserve">: </w:t>
-            </w:r>
-            <w:r>
-              <w:rPr>
-                <w:b/>
-                <w:noProof/>
-              </w:rPr>
-              <w:t>fields[][]</w:t>
-            </w:r>
-            <w:r>
-              <w:rPr>
+              <w:t xml:space="preserve">Renamed </w:t>
+            </w:r>
+            <w:r>
+              <w:rPr>
+                <w:b/>
+                <w:noProof/>
+              </w:rPr>
+              <w:t>Game</w:t>
+            </w:r>
+            <w:r>
+              <w:rPr>
+                <w:b/>
                 <w:noProof/>
               </w:rPr>
               <w:t xml:space="preserve"> </w:t>
@@ -476,127 +463,7 @@
                 <w:b/>
                 <w:noProof/>
               </w:rPr>
-              <w:t>fields[,]</w:t>
-            </w:r>
-          </w:p>
-          <w:p>
-            <w:pPr>
-              <w:numPr>
-                <w:ilvl w:val="1"/>
-                <w:numId w:val="10"/>
-              </w:numPr>
-              <w:rPr>
-                <w:noProof/>
-              </w:rPr>
-            </w:pPr>
-            <w:r>
-              <w:rPr>
-                <w:noProof/>
-              </w:rPr>
-              <w:t xml:space="preserve">In class </w:t>
-            </w:r>
-            <w:r>
-              <w:rPr>
-                <w:b/>
-                <w:noProof/>
-              </w:rPr>
-              <w:t>Board</w:t>
-            </w:r>
-            <w:r>
-              <w:rPr>
-                <w:noProof/>
-              </w:rPr>
-              <w:t xml:space="preserve">: </w:t>
-            </w:r>
-            <w:r>
-              <w:rPr>
-                <w:noProof/>
-              </w:rPr>
-              <w:t xml:space="preserve">all occurence of variables </w:t>
-            </w:r>
-            <w:r>
-              <w:rPr>
-                <w:noProof/>
-              </w:rPr>
-              <w:t xml:space="preserve">with names </w:t>
-            </w:r>
-            <w:r>
-              <w:rPr>
-                <w:noProof/>
-              </w:rPr>
-              <w:t>like</w:t>
-            </w:r>
-            <w:r>
-              <w:rPr>
-                <w:b/>
-                <w:noProof/>
-              </w:rPr>
-              <w:t xml:space="preserve"> </w:t>
-            </w:r>
-            <w:r>
-              <w:rPr>
-                <w:b/>
-                <w:noProof/>
-              </w:rPr>
-              <w:t>i</w:t>
-            </w:r>
-            <w:r>
-              <w:rPr>
-                <w:noProof/>
-              </w:rPr>
-              <w:t xml:space="preserve"> and </w:t>
-            </w:r>
-            <w:r>
-              <w:rPr>
-                <w:b/>
-                <w:noProof/>
-              </w:rPr>
-              <w:t>j</w:t>
-            </w:r>
-            <w:r>
-              <w:rPr>
-                <w:noProof/>
-              </w:rPr>
-              <w:t xml:space="preserve"> </w:t>
-            </w:r>
-            <w:r>
-              <w:rPr>
-                <w:noProof/>
-              </w:rPr>
-              <w:sym w:font="Wingdings" w:char="F0E0"/>
-            </w:r>
-            <w:r>
-              <w:rPr>
-                <w:noProof/>
-              </w:rPr>
-              <w:t xml:space="preserve"> appropriate names like </w:t>
-            </w:r>
-            <w:r>
-              <w:rPr>
-                <w:b/>
-                <w:noProof/>
-              </w:rPr>
-              <w:t>row</w:t>
-            </w:r>
-            <w:r>
-              <w:rPr>
-                <w:b/>
-                <w:noProof/>
-              </w:rPr>
-              <w:t xml:space="preserve"> </w:t>
-            </w:r>
-            <w:r>
-              <w:rPr>
-                <w:noProof/>
-              </w:rPr>
-              <w:t>and</w:t>
-            </w:r>
-            <w:r>
-              <w:rPr>
-                <w:b/>
-                <w:noProof/>
-              </w:rPr>
-              <w:t xml:space="preserve"> column</w:t>
+              <w:t>GameEngine.</w:t>
             </w:r>
           </w:p>
           <w:p>
@@ -614,25 +481,25 @@
               <w:rPr>
                 <w:noProof/>
               </w:rPr>
-              <w:t xml:space="preserve">Create new variables to replace </w:t>
-            </w:r>
-            <w:r>
-              <w:rPr>
-                <w:noProof/>
-              </w:rPr>
-              <w:t>some</w:t>
-            </w:r>
-            <w:r>
-              <w:rPr>
-                <w:noProof/>
-              </w:rPr>
-              <w:t xml:space="preserve"> </w:t>
-            </w:r>
-            <w:r>
-              <w:rPr>
-                <w:noProof/>
-              </w:rPr>
-              <w:t>peace of code:</w:t>
+              <w:t xml:space="preserve">Change </w:t>
+            </w:r>
+            <w:r>
+              <w:rPr>
+                <w:noProof/>
+              </w:rPr>
+              <w:t xml:space="preserve">the </w:t>
+            </w:r>
+            <w:r>
+              <w:rPr>
+                <w:noProof/>
+              </w:rPr>
+              <w:t>type of some variables</w:t>
+            </w:r>
+            <w:r>
+              <w:rPr>
+                <w:noProof/>
+              </w:rPr>
+              <w:t>:</w:t>
             </w:r>
           </w:p>
           <w:p>
@@ -649,7 +516,27 @@
               <w:rPr>
                 <w:noProof/>
               </w:rPr>
-              <w:t>In method</w:t>
+              <w:t xml:space="preserve">In class </w:t>
+            </w:r>
+            <w:r>
+              <w:rPr>
+                <w:b/>
+                <w:noProof/>
+              </w:rPr>
+              <w:t>Board</w:t>
+            </w:r>
+            <w:r>
+              <w:rPr>
+                <w:noProof/>
+              </w:rPr>
+              <w:t xml:space="preserve">: </w:t>
+            </w:r>
+            <w:r>
+              <w:rPr>
+                <w:b/>
+                <w:noProof/>
+              </w:rPr>
+              <w:t>fields[][]</w:t>
             </w:r>
             <w:r>
               <w:rPr>
@@ -659,51 +546,22 @@
             </w:r>
             <w:r>
               <w:rPr>
-                <w:b/>
-                <w:noProof/>
-              </w:rPr>
-              <w:t>Board</w:t>
-            </w:r>
-            <w:r>
-              <w:rPr>
-                <w:b/>
-                <w:noProof/>
-              </w:rPr>
-              <w:t>.</w:t>
-            </w:r>
-            <w:r>
-              <w:rPr>
-                <w:b/>
-                <w:noProof/>
-              </w:rPr>
-              <w:t>PrintGameBoardCurrentState</w:t>
-            </w:r>
-            <w:r>
-              <w:rPr>
-                <w:b/>
-                <w:noProof/>
-              </w:rPr>
-              <w:t>()</w:t>
-            </w:r>
-            <w:r>
-              <w:rPr>
-                <w:b/>
-                <w:noProof/>
-              </w:rPr>
-              <w:t>:</w:t>
-            </w:r>
-            <w:r>
-              <w:rPr>
-                <w:noProof/>
-              </w:rPr>
-              <w:t xml:space="preserve"> string </w:t>
-            </w:r>
-            <w:r>
-              <w:rPr>
-                <w:b/>
-                <w:noProof/>
-              </w:rPr>
-              <w:t>horizontalLine</w:t>
+                <w:noProof/>
+              </w:rPr>
+              <w:sym w:font="Wingdings" w:char="F0E0"/>
+            </w:r>
+            <w:r>
+              <w:rPr>
+                <w:noProof/>
+              </w:rPr>
+              <w:t xml:space="preserve"> </w:t>
+            </w:r>
+            <w:r>
+              <w:rPr>
+                <w:b/>
+                <w:noProof/>
+              </w:rPr>
+              <w:t>fields[,]</w:t>
             </w:r>
           </w:p>
           <w:p>
@@ -720,7 +578,7 @@
               <w:rPr>
                 <w:noProof/>
               </w:rPr>
-              <w:t xml:space="preserve">In method </w:t>
+              <w:t xml:space="preserve">In class </w:t>
             </w:r>
             <w:r>
               <w:rPr>
@@ -731,44 +589,93 @@
             </w:r>
             <w:r>
               <w:rPr>
-                <w:b/>
-                <w:noProof/>
-              </w:rPr>
-              <w:t>.</w:t>
-            </w:r>
-            <w:r>
-              <w:rPr>
-                <w:b/>
-                <w:noProof/>
-              </w:rPr>
-              <w:t>PrintGameBoardAllFieldsRevailed</w:t>
-            </w:r>
-            <w:r>
-              <w:rPr>
-                <w:b/>
-                <w:noProof/>
-              </w:rPr>
-              <w:t>()</w:t>
-            </w:r>
-            <w:r>
-              <w:rPr>
-                <w:b/>
-                <w:noProof/>
-              </w:rPr>
-              <w:t xml:space="preserve">: </w:t>
-            </w:r>
-            <w:r>
-              <w:rPr>
-                <w:noProof/>
-              </w:rPr>
-              <w:t xml:space="preserve">string </w:t>
-            </w:r>
-            <w:r>
-              <w:rPr>
-                <w:b/>
-                <w:noProof/>
-              </w:rPr>
-              <w:t>horizontalLine</w:t>
+                <w:noProof/>
+              </w:rPr>
+              <w:t xml:space="preserve">: all occurence of variables </w:t>
+            </w:r>
+            <w:r>
+              <w:rPr>
+                <w:noProof/>
+              </w:rPr>
+              <w:t xml:space="preserve">with names </w:t>
+            </w:r>
+            <w:r>
+              <w:rPr>
+                <w:noProof/>
+              </w:rPr>
+              <w:t>like</w:t>
+            </w:r>
+            <w:r>
+              <w:rPr>
+                <w:b/>
+                <w:noProof/>
+              </w:rPr>
+              <w:t xml:space="preserve"> </w:t>
+            </w:r>
+            <w:r>
+              <w:rPr>
+                <w:b/>
+                <w:noProof/>
+              </w:rPr>
+              <w:t>i</w:t>
+            </w:r>
+            <w:r>
+              <w:rPr>
+                <w:noProof/>
+              </w:rPr>
+              <w:t xml:space="preserve"> and </w:t>
+            </w:r>
+            <w:r>
+              <w:rPr>
+                <w:b/>
+                <w:noProof/>
+              </w:rPr>
+              <w:t>j</w:t>
+            </w:r>
+            <w:r>
+              <w:rPr>
+                <w:noProof/>
+              </w:rPr>
+              <w:t xml:space="preserve"> </w:t>
+            </w:r>
+            <w:r>
+              <w:rPr>
+                <w:noProof/>
+              </w:rPr>
+              <w:sym w:font="Wingdings" w:char="F0E0"/>
+            </w:r>
+            <w:r>
+              <w:rPr>
+                <w:noProof/>
+              </w:rPr>
+              <w:t xml:space="preserve"> appropriate names like </w:t>
+            </w:r>
+            <w:r>
+              <w:rPr>
+                <w:b/>
+                <w:noProof/>
+              </w:rPr>
+              <w:t>row</w:t>
+            </w:r>
+            <w:r>
+              <w:rPr>
+                <w:b/>
+                <w:noProof/>
+              </w:rPr>
+              <w:t xml:space="preserve"> </w:t>
+            </w:r>
+            <w:r>
+              <w:rPr>
+                <w:noProof/>
+              </w:rPr>
+              <w:t>and</w:t>
+            </w:r>
+            <w:r>
+              <w:rPr>
+                <w:b/>
+                <w:noProof/>
+              </w:rPr>
+              <w:t xml:space="preserve"> column</w:t>
             </w:r>
           </w:p>
           <w:p>
@@ -786,7 +693,25 @@
               <w:rPr>
                 <w:noProof/>
               </w:rPr>
-              <w:t>Change place of some variables:</w:t>
+              <w:t xml:space="preserve">Create new variables to replace </w:t>
+            </w:r>
+            <w:r>
+              <w:rPr>
+                <w:noProof/>
+              </w:rPr>
+              <w:t>some</w:t>
+            </w:r>
+            <w:r>
+              <w:rPr>
+                <w:noProof/>
+              </w:rPr>
+              <w:t xml:space="preserve"> </w:t>
+            </w:r>
+            <w:r>
+              <w:rPr>
+                <w:noProof/>
+              </w:rPr>
+              <w:t>peace of code:</w:t>
             </w:r>
           </w:p>
           <w:p>
@@ -803,33 +728,7 @@
               <w:rPr>
                 <w:noProof/>
               </w:rPr>
-              <w:t>From</w:t>
-            </w:r>
-            <w:r>
-              <w:rPr>
-                <w:noProof/>
-              </w:rPr>
-              <w:t xml:space="preserve"> class</w:t>
-            </w:r>
-            <w:r>
-              <w:rPr>
-                <w:b/>
-                <w:noProof/>
-              </w:rPr>
-              <w:t xml:space="preserve"> Board: </w:t>
-            </w:r>
-            <w:r>
-              <w:rPr>
-                <w:b/>
-                <w:noProof/>
-              </w:rPr>
-              <w:t xml:space="preserve">random </w:t>
-            </w:r>
-            <w:r>
-              <w:rPr>
-                <w:noProof/>
-              </w:rPr>
-              <w:sym w:font="Wingdings" w:char="F0E0"/>
+              <w:t>In method</w:t>
             </w:r>
             <w:r>
               <w:rPr>
@@ -839,25 +738,83 @@
             </w:r>
             <w:r>
               <w:rPr>
-                <w:noProof/>
-              </w:rPr>
-              <w:t>to</w:t>
-            </w:r>
-            <w:r>
-              <w:rPr>
-                <w:noProof/>
-              </w:rPr>
-              <w:t xml:space="preserve"> method </w:t>
-            </w:r>
-            <w:r>
-              <w:rPr>
-                <w:b/>
-                <w:noProof/>
-              </w:rPr>
-              <w:t>Board.GenerateRandomNumber()</w:t>
-            </w:r>
-            <w:bookmarkStart w:id="0" w:name="_GoBack"/>
-            <w:bookmarkEnd w:id="0"/>
+                <w:b/>
+                <w:noProof/>
+              </w:rPr>
+              <w:t>Board</w:t>
+            </w:r>
+            <w:r>
+              <w:rPr>
+                <w:b/>
+                <w:noProof/>
+              </w:rPr>
+              <w:t>.PrintGameBoardCurrentState</w:t>
+            </w:r>
+            <w:r>
+              <w:rPr>
+                <w:b/>
+                <w:noProof/>
+              </w:rPr>
+              <w:t>()</w:t>
+            </w:r>
+            <w:r>
+              <w:rPr>
+                <w:b/>
+                <w:noProof/>
+              </w:rPr>
+              <w:t>:</w:t>
+            </w:r>
+            <w:r>
+              <w:rPr>
+                <w:noProof/>
+              </w:rPr>
+              <w:t xml:space="preserve"> string </w:t>
+            </w:r>
+            <w:r>
+              <w:rPr>
+                <w:b/>
+                <w:noProof/>
+              </w:rPr>
+              <w:t>horizontalLine</w:t>
+            </w:r>
+          </w:p>
+          <w:p>
+            <w:pPr>
+              <w:numPr>
+                <w:ilvl w:val="1"/>
+                <w:numId w:val="10"/>
+              </w:numPr>
+              <w:rPr>
+                <w:noProof/>
+              </w:rPr>
+            </w:pPr>
+            <w:r>
+              <w:rPr>
+                <w:noProof/>
+              </w:rPr>
+              <w:t xml:space="preserve">In method </w:t>
+            </w:r>
+            <w:r>
+              <w:rPr>
+                <w:b/>
+                <w:noProof/>
+              </w:rPr>
+              <w:t>Board</w:t>
+            </w:r>
+            <w:r>
+              <w:rPr>
+                <w:b/>
+                <w:noProof/>
+              </w:rPr>
+              <w:t>.</w:t>
+            </w:r>
+            <w:r>
+              <w:rPr>
+                <w:b/>
+                <w:noProof/>
+              </w:rPr>
+              <w:t>PrintGameBoardAllFieldsRevailed()</w:t>
+            </w:r>
             <w:r>
               <w:rPr>
                 <w:b/>
@@ -867,10 +824,16 @@
             </w:r>
             <w:r>
               <w:rPr>
-                <w:b/>
-                <w:noProof/>
-              </w:rPr>
-              <w:t>random</w:t>
+                <w:noProof/>
+              </w:rPr>
+              <w:t xml:space="preserve">string </w:t>
+            </w:r>
+            <w:r>
+              <w:rPr>
+                <w:b/>
+                <w:noProof/>
+              </w:rPr>
+              <w:t>horizontalLine</w:t>
             </w:r>
           </w:p>
           <w:p>
@@ -880,9 +843,15 @@
                 <w:ilvl w:val="0"/>
                 <w:numId w:val="16"/>
               </w:numPr>
-            </w:pPr>
-            <w:r>
-              <w:t>Renamed methods:</w:t>
+              <w:rPr>
+                <w:noProof/>
+              </w:rPr>
+            </w:pPr>
+            <w:r>
+              <w:rPr>
+                <w:noProof/>
+              </w:rPr>
+              <w:t>Change place of some variables:</w:t>
             </w:r>
           </w:p>
           <w:p>
@@ -899,45 +868,36 @@
               <w:rPr>
                 <w:noProof/>
               </w:rPr>
-              <w:t>M</w:t>
-            </w:r>
-            <w:r>
-              <w:rPr>
-                <w:noProof/>
-              </w:rPr>
-              <w:t xml:space="preserve">ethod </w:t>
-            </w:r>
-            <w:r>
-              <w:rPr>
-                <w:b/>
-                <w:noProof/>
-              </w:rPr>
-              <w:t>Board</w:t>
-            </w:r>
-            <w:r>
-              <w:rPr>
-                <w:b/>
-                <w:noProof/>
-              </w:rPr>
-              <w:t>.</w:t>
-            </w:r>
-            <w:r>
-              <w:rPr>
-                <w:b/>
-                <w:noProof/>
-              </w:rPr>
-              <w:t>PrintGameBoard</w:t>
-            </w:r>
-            <w:r>
-              <w:rPr>
-                <w:b/>
-                <w:noProof/>
-              </w:rPr>
-              <w:t>()</w:t>
-            </w:r>
-            <w:r>
-              <w:rPr>
-                <w:b/>
+              <w:t>From</w:t>
+            </w:r>
+            <w:r>
+              <w:rPr>
+                <w:noProof/>
+              </w:rPr>
+              <w:t xml:space="preserve"> class</w:t>
+            </w:r>
+            <w:r>
+              <w:rPr>
+                <w:b/>
+                <w:noProof/>
+              </w:rPr>
+              <w:t xml:space="preserve"> Board: </w:t>
+            </w:r>
+            <w:r>
+              <w:rPr>
+                <w:b/>
+                <w:noProof/>
+              </w:rPr>
+              <w:t xml:space="preserve">random </w:t>
+            </w:r>
+            <w:r>
+              <w:rPr>
+                <w:noProof/>
+              </w:rPr>
+              <w:sym w:font="Wingdings" w:char="F0E0"/>
+            </w:r>
+            <w:r>
+              <w:rPr>
                 <w:noProof/>
               </w:rPr>
               <w:t xml:space="preserve"> </w:t>
@@ -946,139 +906,34 @@
               <w:rPr>
                 <w:noProof/>
               </w:rPr>
-              <w:sym w:font="Wingdings" w:char="F0E0"/>
-            </w:r>
-            <w:r>
-              <w:rPr>
-                <w:noProof/>
-              </w:rPr>
-              <w:t xml:space="preserve"> </w:t>
-            </w:r>
-            <w:r>
-              <w:rPr>
-                <w:b/>
-                <w:noProof/>
-              </w:rPr>
-              <w:t>Board</w:t>
-            </w:r>
-            <w:r>
-              <w:rPr>
-                <w:b/>
-                <w:noProof/>
-              </w:rPr>
-              <w:t>.PrintGameBoardCurrentState</w:t>
-            </w:r>
-            <w:r>
-              <w:rPr>
-                <w:b/>
-                <w:noProof/>
-              </w:rPr>
-              <w:t>()</w:t>
-            </w:r>
-          </w:p>
-          <w:p>
-            <w:pPr>
-              <w:numPr>
-                <w:ilvl w:val="1"/>
-                <w:numId w:val="10"/>
-              </w:numPr>
-              <w:rPr>
-                <w:noProof/>
-              </w:rPr>
-            </w:pPr>
-            <w:r>
-              <w:rPr>
-                <w:noProof/>
-              </w:rPr>
-              <w:t>M</w:t>
-            </w:r>
-            <w:r>
-              <w:rPr>
-                <w:noProof/>
-              </w:rPr>
-              <w:t xml:space="preserve">ethod </w:t>
-            </w:r>
-            <w:r>
-              <w:rPr>
-                <w:b/>
-                <w:noProof/>
-              </w:rPr>
-              <w:t>Board</w:t>
-            </w:r>
-            <w:r>
-              <w:rPr>
-                <w:b/>
-                <w:noProof/>
-              </w:rPr>
-              <w:t>.</w:t>
-            </w:r>
-            <w:r>
-              <w:rPr>
-                <w:b/>
-                <w:noProof/>
-              </w:rPr>
-              <w:t>PrintAllFields</w:t>
-            </w:r>
-            <w:r>
-              <w:rPr>
-                <w:b/>
-                <w:noProof/>
-              </w:rPr>
-              <w:t>()</w:t>
-            </w:r>
-            <w:r>
-              <w:rPr>
-                <w:b/>
-                <w:noProof/>
-              </w:rPr>
-              <w:t xml:space="preserve"> </w:t>
-            </w:r>
-            <w:r>
-              <w:rPr>
-                <w:noProof/>
-              </w:rPr>
-              <w:sym w:font="Wingdings" w:char="F0E0"/>
-            </w:r>
-            <w:r>
-              <w:rPr>
-                <w:noProof/>
-              </w:rPr>
-              <w:t xml:space="preserve"> </w:t>
-            </w:r>
-            <w:r>
-              <w:rPr>
-                <w:b/>
-                <w:noProof/>
-              </w:rPr>
-              <w:t>Board</w:t>
-            </w:r>
-            <w:r>
-              <w:rPr>
-                <w:b/>
-                <w:noProof/>
-              </w:rPr>
-              <w:t>.</w:t>
-            </w:r>
-            <w:r>
-              <w:rPr>
-                <w:b/>
-                <w:noProof/>
-              </w:rPr>
-              <w:t>PrintGameBoardAllFieldsRev</w:t>
-            </w:r>
-            <w:r>
-              <w:rPr>
-                <w:b/>
-                <w:noProof/>
-              </w:rPr>
-              <w:t>e</w:t>
-            </w:r>
-            <w:r>
-              <w:rPr>
-                <w:b/>
-                <w:noProof/>
-              </w:rPr>
-              <w:t>aled()</w:t>
+              <w:t>to</w:t>
+            </w:r>
+            <w:r>
+              <w:rPr>
+                <w:noProof/>
+              </w:rPr>
+              <w:t xml:space="preserve"> method </w:t>
+            </w:r>
+            <w:r>
+              <w:rPr>
+                <w:b/>
+                <w:noProof/>
+              </w:rPr>
+              <w:t>Board.GenerateRandomNumber()</w:t>
+            </w:r>
+            <w:r>
+              <w:rPr>
+                <w:b/>
+                <w:noProof/>
+              </w:rPr>
+              <w:t xml:space="preserve">: </w:t>
+            </w:r>
+            <w:r>
+              <w:rPr>
+                <w:b/>
+                <w:noProof/>
+              </w:rPr>
+              <w:t>random</w:t>
             </w:r>
           </w:p>
           <w:p>
@@ -1090,13 +945,7 @@
               </w:numPr>
             </w:pPr>
             <w:r>
-              <w:t xml:space="preserve">Extracted </w:t>
-            </w:r>
-            <w:r>
-              <w:t>method</w:t>
-            </w:r>
-            <w:r>
-              <w:t>s:</w:t>
+              <w:t>Renamed methods:</w:t>
             </w:r>
           </w:p>
           <w:p>
@@ -1110,6 +959,42 @@
               </w:rPr>
             </w:pPr>
             <w:r>
+              <w:rPr>
+                <w:noProof/>
+              </w:rPr>
+              <w:t xml:space="preserve">Method </w:t>
+            </w:r>
+            <w:r>
+              <w:rPr>
+                <w:b/>
+                <w:noProof/>
+              </w:rPr>
+              <w:t>Board</w:t>
+            </w:r>
+            <w:r>
+              <w:rPr>
+                <w:b/>
+                <w:noProof/>
+              </w:rPr>
+              <w:t>.</w:t>
+            </w:r>
+            <w:r>
+              <w:rPr>
+                <w:b/>
+                <w:noProof/>
+              </w:rPr>
+              <w:t xml:space="preserve">PrintGameBoard() </w:t>
+            </w:r>
+            <w:r>
+              <w:rPr>
+                <w:noProof/>
+              </w:rPr>
+              <w:sym w:font="Wingdings" w:char="F0E0"/>
+            </w:r>
+            <w:r>
+              <w:rPr>
+                <w:noProof/>
+              </w:rPr>
               <w:t xml:space="preserve"> </w:t>
             </w:r>
             <w:r>
@@ -1124,6 +1009,44 @@
                 <w:b/>
                 <w:noProof/>
               </w:rPr>
+              <w:t>.PrintGameBoardCurrentState</w:t>
+            </w:r>
+            <w:r>
+              <w:rPr>
+                <w:b/>
+                <w:noProof/>
+              </w:rPr>
+              <w:t>()</w:t>
+            </w:r>
+          </w:p>
+          <w:p>
+            <w:pPr>
+              <w:numPr>
+                <w:ilvl w:val="1"/>
+                <w:numId w:val="10"/>
+              </w:numPr>
+              <w:rPr>
+                <w:noProof/>
+              </w:rPr>
+            </w:pPr>
+            <w:r>
+              <w:rPr>
+                <w:noProof/>
+              </w:rPr>
+              <w:t xml:space="preserve">Method </w:t>
+            </w:r>
+            <w:r>
+              <w:rPr>
+                <w:b/>
+                <w:noProof/>
+              </w:rPr>
+              <w:t>Board</w:t>
+            </w:r>
+            <w:r>
+              <w:rPr>
+                <w:b/>
+                <w:noProof/>
+              </w:rPr>
               <w:t>.</w:t>
             </w:r>
             <w:r>
@@ -1131,24 +1054,7 @@
                 <w:b/>
                 <w:noProof/>
               </w:rPr>
-              <w:t>PrintColumnIndexes()</w:t>
-            </w:r>
-            <w:r>
-              <w:t xml:space="preserve"> from the method </w:t>
-            </w:r>
-            <w:r>
-              <w:rPr>
-                <w:b/>
-                <w:noProof/>
-              </w:rPr>
-              <w:t>Board</w:t>
-            </w:r>
-            <w:r>
-              <w:rPr>
-                <w:b/>
-                <w:noProof/>
-              </w:rPr>
-              <w:t>.PrintGameBoardCurrentState</w:t>
+              <w:t>PrintAllFields</w:t>
             </w:r>
             <w:r>
               <w:rPr>
@@ -1159,23 +1065,136 @@
             </w:r>
             <w:r>
               <w:rPr>
-                <w:noProof/>
-              </w:rPr>
-              <w:t xml:space="preserve"> and </w:t>
-            </w:r>
-            <w:r>
-              <w:rPr>
-                <w:b/>
-                <w:noProof/>
-              </w:rPr>
-              <w:t>Board.PrintGameBoardAllFieldsRevealed</w:t>
-            </w:r>
-            <w:r>
-              <w:rPr>
-                <w:b/>
-                <w:noProof/>
-              </w:rPr>
-              <w:t>()</w:t>
+                <w:b/>
+                <w:noProof/>
+              </w:rPr>
+              <w:t xml:space="preserve"> </w:t>
+            </w:r>
+            <w:r>
+              <w:rPr>
+                <w:noProof/>
+              </w:rPr>
+              <w:sym w:font="Wingdings" w:char="F0E0"/>
+            </w:r>
+            <w:r>
+              <w:rPr>
+                <w:noProof/>
+              </w:rPr>
+              <w:t xml:space="preserve"> </w:t>
+            </w:r>
+            <w:r>
+              <w:rPr>
+                <w:b/>
+                <w:noProof/>
+              </w:rPr>
+              <w:t>Board.PrintGameBoardAllFieldsRev</w:t>
+            </w:r>
+            <w:r>
+              <w:rPr>
+                <w:b/>
+                <w:noProof/>
+              </w:rPr>
+              <w:t>e</w:t>
+            </w:r>
+            <w:r>
+              <w:rPr>
+                <w:b/>
+                <w:noProof/>
+              </w:rPr>
+              <w:t>aled()</w:t>
+            </w:r>
+          </w:p>
+          <w:p>
+            <w:pPr>
+              <w:numPr>
+                <w:ilvl w:val="1"/>
+                <w:numId w:val="10"/>
+              </w:numPr>
+              <w:rPr>
+                <w:noProof/>
+              </w:rPr>
+            </w:pPr>
+            <w:r>
+              <w:rPr>
+                <w:noProof/>
+              </w:rPr>
+              <w:t xml:space="preserve">Method </w:t>
+            </w:r>
+            <w:r>
+              <w:rPr>
+                <w:b/>
+                <w:noProof/>
+              </w:rPr>
+              <w:t>Game.</w:t>
+            </w:r>
+            <w:r>
+              <w:rPr>
+                <w:b/>
+                <w:noProof/>
+              </w:rPr>
+              <w:t xml:space="preserve">Menu() </w:t>
+            </w:r>
+            <w:r>
+              <w:rPr>
+                <w:noProof/>
+              </w:rPr>
+              <w:sym w:font="Wingdings" w:char="F0E0"/>
+            </w:r>
+            <w:r>
+              <w:rPr>
+                <w:noProof/>
+              </w:rPr>
+              <w:t xml:space="preserve"> </w:t>
+            </w:r>
+            <w:r>
+              <w:rPr>
+                <w:b/>
+                <w:noProof/>
+              </w:rPr>
+              <w:t>Game.StartGame()</w:t>
+            </w:r>
+          </w:p>
+          <w:p>
+            <w:pPr>
+              <w:numPr>
+                <w:ilvl w:val="1"/>
+                <w:numId w:val="10"/>
+              </w:numPr>
+              <w:rPr>
+                <w:noProof/>
+              </w:rPr>
+            </w:pPr>
+            <w:r>
+              <w:rPr>
+                <w:noProof/>
+              </w:rPr>
+              <w:t xml:space="preserve">Method </w:t>
+            </w:r>
+            <w:r>
+              <w:rPr>
+                <w:b/>
+                <w:noProof/>
+              </w:rPr>
+              <w:t xml:space="preserve">HighScores.CheckHighScore </w:t>
+            </w:r>
+            <w:r>
+              <w:rPr>
+                <w:noProof/>
+              </w:rPr>
+              <w:sym w:font="Wingdings" w:char="F0E0"/>
+            </w:r>
+            <w:r>
+              <w:rPr>
+                <w:noProof/>
+              </w:rPr>
+              <w:t xml:space="preserve"> </w:t>
+            </w:r>
+            <w:r>
+              <w:rPr>
+                <w:b/>
+                <w:noProof/>
+              </w:rPr>
+              <w:t>HighScores.IsHighScore()</w:t>
             </w:r>
           </w:p>
           <w:p>
@@ -1185,15 +1204,15 @@
                 <w:ilvl w:val="0"/>
                 <w:numId w:val="16"/>
               </w:numPr>
-              <w:rPr>
-                <w:noProof/>
-              </w:rPr>
-            </w:pPr>
-            <w:r>
-              <w:rPr>
-                <w:noProof/>
-              </w:rPr>
-              <w:t>Implement methods:</w:t>
+            </w:pPr>
+            <w:r>
+              <w:t xml:space="preserve">Extracted </w:t>
+            </w:r>
+            <w:r>
+              <w:t>method</w:t>
+            </w:r>
+            <w:r>
+              <w:t>s:</w:t>
             </w:r>
           </w:p>
           <w:p>
@@ -1207,6 +1226,179 @@
               </w:rPr>
             </w:pPr>
             <w:r>
+              <w:t xml:space="preserve"> </w:t>
+            </w:r>
+            <w:r>
+              <w:rPr>
+                <w:b/>
+                <w:noProof/>
+              </w:rPr>
+              <w:t>Board</w:t>
+            </w:r>
+            <w:r>
+              <w:rPr>
+                <w:b/>
+                <w:noProof/>
+              </w:rPr>
+              <w:t>.</w:t>
+            </w:r>
+            <w:r>
+              <w:rPr>
+                <w:b/>
+                <w:noProof/>
+              </w:rPr>
+              <w:t>PrintColumnIndexes()</w:t>
+            </w:r>
+            <w:r>
+              <w:t xml:space="preserve"> from the method </w:t>
+            </w:r>
+            <w:r>
+              <w:rPr>
+                <w:b/>
+                <w:noProof/>
+              </w:rPr>
+              <w:t>Board</w:t>
+            </w:r>
+            <w:r>
+              <w:rPr>
+                <w:b/>
+                <w:noProof/>
+              </w:rPr>
+              <w:t>.PrintGameBoardCurrentState</w:t>
+            </w:r>
+            <w:r>
+              <w:rPr>
+                <w:b/>
+                <w:noProof/>
+              </w:rPr>
+              <w:t>()</w:t>
+            </w:r>
+            <w:r>
+              <w:rPr>
+                <w:noProof/>
+              </w:rPr>
+              <w:t xml:space="preserve"> </w:t>
+            </w:r>
+            <w:r>
+              <w:rPr>
+                <w:noProof/>
+              </w:rPr>
+              <w:lastRenderedPageBreak/>
+              <w:t xml:space="preserve">and </w:t>
+            </w:r>
+            <w:r>
+              <w:rPr>
+                <w:b/>
+                <w:noProof/>
+              </w:rPr>
+              <w:t>Board.PrintGameBoardAllFieldsRevealed</w:t>
+            </w:r>
+            <w:r>
+              <w:rPr>
+                <w:b/>
+                <w:noProof/>
+              </w:rPr>
+              <w:t>()</w:t>
+            </w:r>
+          </w:p>
+          <w:p>
+            <w:pPr>
+              <w:numPr>
+                <w:ilvl w:val="1"/>
+                <w:numId w:val="10"/>
+              </w:numPr>
+              <w:rPr>
+                <w:noProof/>
+              </w:rPr>
+            </w:pPr>
+            <w:r>
+              <w:rPr>
+                <w:noProof/>
+              </w:rPr>
+              <w:t xml:space="preserve">Extracted methods for every player command: </w:t>
+            </w:r>
+            <w:r>
+              <w:rPr>
+                <w:b/>
+                <w:noProof/>
+              </w:rPr>
+              <w:t>RestartGame</w:t>
+            </w:r>
+            <w:r>
+              <w:rPr>
+                <w:b/>
+                <w:noProof/>
+              </w:rPr>
+              <w:t>(),</w:t>
+            </w:r>
+            <w:r>
+              <w:rPr>
+                <w:noProof/>
+              </w:rPr>
+              <w:t xml:space="preserve"> </w:t>
+            </w:r>
+            <w:r>
+              <w:rPr>
+                <w:b/>
+                <w:noProof/>
+              </w:rPr>
+              <w:t xml:space="preserve">DisplayTopScores(), ExitGame() </w:t>
+            </w:r>
+            <w:r>
+              <w:rPr>
+                <w:noProof/>
+              </w:rPr>
+              <w:t xml:space="preserve">and </w:t>
+            </w:r>
+            <w:r>
+              <w:rPr>
+                <w:b/>
+                <w:noProof/>
+              </w:rPr>
+              <w:t xml:space="preserve">CheckCoordinates() </w:t>
+            </w:r>
+            <w:r>
+              <w:rPr>
+                <w:noProof/>
+              </w:rPr>
+              <w:t>– when entering a row and a column.</w:t>
+            </w:r>
+          </w:p>
+          <w:p>
+            <w:pPr>
+              <w:pStyle w:val="Heading2"/>
+              <w:numPr>
+                <w:ilvl w:val="0"/>
+                <w:numId w:val="16"/>
+              </w:numPr>
+              <w:rPr>
+                <w:noProof/>
+              </w:rPr>
+            </w:pPr>
+            <w:r>
+              <w:rPr>
+                <w:noProof/>
+              </w:rPr>
+              <w:t xml:space="preserve">Implemented </w:t>
+            </w:r>
+            <w:r>
+              <w:rPr>
+                <w:noProof/>
+              </w:rPr>
+              <w:t>methods:</w:t>
+            </w:r>
+          </w:p>
+          <w:p>
+            <w:pPr>
+              <w:numPr>
+                <w:ilvl w:val="1"/>
+                <w:numId w:val="10"/>
+              </w:numPr>
+              <w:rPr>
+                <w:noProof/>
+              </w:rPr>
+            </w:pPr>
+            <w:r>
               <w:rPr>
                 <w:noProof/>
               </w:rPr>
@@ -1217,14 +1409,7 @@
                 <w:b/>
                 <w:noProof/>
               </w:rPr>
-              <w:t>Board.</w:t>
-            </w:r>
-            <w:r>
-              <w:rPr>
-                <w:b/>
-                <w:noProof/>
-              </w:rPr>
-              <w:t>CheckIfWin()</w:t>
+              <w:t>Board.CheckIfWin()</w:t>
             </w:r>
             <w:r>
               <w:rPr>
@@ -1237,35 +1422,2925 @@
               <w:rPr>
                 <w:noProof/>
               </w:rPr>
-              <w:t xml:space="preserve">implement method </w:t>
-            </w:r>
-            <w:r>
-              <w:rPr>
-                <w:b/>
-                <w:noProof/>
-              </w:rPr>
-              <w:t>Board</w:t>
-            </w:r>
-            <w:r>
-              <w:rPr>
-                <w:b/>
-                <w:noProof/>
+              <w:t>implement</w:t>
+            </w:r>
+            <w:r>
+              <w:rPr>
+                <w:noProof/>
+              </w:rPr>
+              <w:t>ed</w:t>
+            </w:r>
+            <w:r>
+              <w:rPr>
+                <w:noProof/>
+              </w:rPr>
+              <w:t xml:space="preserve"> method </w:t>
+            </w:r>
+            <w:r>
+              <w:rPr>
+                <w:b/>
+                <w:noProof/>
+              </w:rPr>
+              <w:t>Board.CountOpenedFields(</w:t>
+            </w:r>
+            <w:r>
+              <w:rPr>
+                <w:b/>
+                <w:noProof/>
+              </w:rPr>
+              <w:t>)</w:t>
+            </w:r>
+          </w:p>
+          <w:p>
+            <w:pPr>
+              <w:ind w:left="1080"/>
+              <w:rPr>
+                <w:b/>
+                <w:noProof/>
+              </w:rPr>
+            </w:pPr>
+          </w:p>
+          <w:p>
+            <w:pPr>
+              <w:pStyle w:val="Heading2"/>
+              <w:numPr>
+                <w:ilvl w:val="0"/>
+                <w:numId w:val="16"/>
+              </w:numPr>
+              <w:rPr>
+                <w:noProof/>
+              </w:rPr>
+            </w:pPr>
+            <w:r>
+              <w:rPr>
+                <w:noProof/>
+              </w:rPr>
+              <w:t>Extracted</w:t>
+            </w:r>
+            <w:r>
+              <w:rPr>
+                <w:noProof/>
+              </w:rPr>
+              <w:t xml:space="preserve"> </w:t>
+            </w:r>
+            <w:r>
+              <w:rPr>
+                <w:noProof/>
+              </w:rPr>
+              <w:t>interfaces</w:t>
+            </w:r>
+            <w:r>
+              <w:rPr>
+                <w:noProof/>
+              </w:rPr>
+              <w:t>:</w:t>
+            </w:r>
+          </w:p>
+          <w:p>
+            <w:pPr>
+              <w:numPr>
+                <w:ilvl w:val="1"/>
+                <w:numId w:val="10"/>
+              </w:numPr>
+              <w:rPr>
+                <w:noProof/>
+              </w:rPr>
+            </w:pPr>
+            <w:r>
+              <w:rPr>
+                <w:noProof/>
+              </w:rPr>
+              <w:t xml:space="preserve">Extracted interface </w:t>
+            </w:r>
+            <w:r>
+              <w:rPr>
+                <w:b/>
+                <w:noProof/>
+              </w:rPr>
+              <w:t>IInputMethod</w:t>
+            </w:r>
+            <w:r>
+              <w:rPr>
+                <w:noProof/>
+              </w:rPr>
+              <w:t xml:space="preserve">, with a single method </w:t>
+            </w:r>
+            <w:r>
+              <w:rPr>
+                <w:b/>
+                <w:noProof/>
+              </w:rPr>
+              <w:t>GetUserInput()</w:t>
+            </w:r>
+            <w:r>
+              <w:rPr>
+                <w:noProof/>
+              </w:rPr>
+              <w:t xml:space="preserve"> which returns the user input as a string. This way the project was decoupled from </w:t>
+            </w:r>
+            <w:r>
+              <w:rPr>
+                <w:noProof/>
+              </w:rPr>
+              <w:t xml:space="preserve">the </w:t>
+            </w:r>
+            <w:r>
+              <w:rPr>
+                <w:noProof/>
+              </w:rPr>
+              <w:t>console input, but still supports it.</w:t>
+            </w:r>
+          </w:p>
+          <w:p>
+            <w:pPr>
+              <w:numPr>
+                <w:ilvl w:val="1"/>
+                <w:numId w:val="10"/>
+              </w:numPr>
+              <w:rPr>
+                <w:noProof/>
+              </w:rPr>
+            </w:pPr>
+            <w:r>
+              <w:rPr>
+                <w:noProof/>
+              </w:rPr>
+              <w:t xml:space="preserve">Extracted interface </w:t>
+            </w:r>
+            <w:r>
+              <w:rPr>
+                <w:b/>
+                <w:noProof/>
+              </w:rPr>
+              <w:t>IRenderer</w:t>
+            </w:r>
+            <w:r>
+              <w:rPr>
+                <w:noProof/>
+              </w:rPr>
+              <w:t xml:space="preserve">, which contains three methods – </w:t>
+            </w:r>
+            <w:r>
+              <w:rPr>
+                <w:b/>
+                <w:noProof/>
+              </w:rPr>
+              <w:t>DisplayMessage()</w:t>
+            </w:r>
+            <w:r>
+              <w:rPr>
+                <w:noProof/>
+              </w:rPr>
+              <w:t xml:space="preserve"> which display the message in the renderer, </w:t>
+            </w:r>
+            <w:r>
+              <w:rPr>
+                <w:b/>
+                <w:noProof/>
+              </w:rPr>
+              <w:t>DisplayError()</w:t>
+            </w:r>
+            <w:r>
+              <w:rPr>
+                <w:noProof/>
+              </w:rPr>
+              <w:t xml:space="preserve">, which display the error as an error message in the renderer and </w:t>
+            </w:r>
+            <w:r>
+              <w:rPr>
+                <w:b/>
+                <w:noProof/>
+              </w:rPr>
+              <w:t>DrawBoard()</w:t>
+            </w:r>
+            <w:r>
+              <w:rPr>
+                <w:noProof/>
+              </w:rPr>
+              <w:t>, which displays the playing board. This way the project was decoupled from</w:t>
+            </w:r>
+            <w:r>
+              <w:rPr>
+                <w:noProof/>
+              </w:rPr>
+              <w:t xml:space="preserve"> the</w:t>
+            </w:r>
+            <w:r>
+              <w:rPr>
+                <w:noProof/>
+              </w:rPr>
+              <w:t xml:space="preserve"> console output, but still supports it.</w:t>
+            </w:r>
+          </w:p>
+          <w:p>
+            <w:pPr>
+              <w:numPr>
+                <w:ilvl w:val="1"/>
+                <w:numId w:val="10"/>
+              </w:numPr>
+              <w:rPr>
+                <w:noProof/>
+              </w:rPr>
+            </w:pPr>
+            <w:r>
+              <w:rPr>
+                <w:noProof/>
+              </w:rPr>
+              <w:t xml:space="preserve">Extracted interface </w:t>
+            </w:r>
+            <w:r>
+              <w:rPr>
+                <w:b/>
+                <w:noProof/>
+              </w:rPr>
+              <w:t>IGameCommandExecutor</w:t>
+            </w:r>
+            <w:r>
+              <w:rPr>
+                <w:noProof/>
+              </w:rPr>
+              <w:t xml:space="preserve">, which contains methods that control the flow of the game and uses an instance of </w:t>
+            </w:r>
+            <w:r>
+              <w:rPr>
+                <w:b/>
+                <w:noProof/>
+              </w:rPr>
+              <w:t>IRenderer</w:t>
+            </w:r>
+            <w:r>
+              <w:rPr>
+                <w:noProof/>
+              </w:rPr>
+              <w:t xml:space="preserve"> and </w:t>
+            </w:r>
+            <w:r>
+              <w:rPr>
+                <w:b/>
+                <w:noProof/>
+              </w:rPr>
+              <w:t>IInputMethod</w:t>
+            </w:r>
+            <w:r>
+              <w:rPr>
+                <w:noProof/>
+              </w:rPr>
+              <w:t xml:space="preserve"> to control the game.</w:t>
+            </w:r>
+          </w:p>
+          <w:p>
+            <w:pPr>
+              <w:pStyle w:val="Heading2"/>
+              <w:numPr>
+                <w:ilvl w:val="0"/>
+                <w:numId w:val="16"/>
+              </w:numPr>
+              <w:rPr>
+                <w:noProof/>
+              </w:rPr>
+            </w:pPr>
+            <w:r>
+              <w:rPr>
+                <w:noProof/>
+              </w:rPr>
+              <w:t>Extracted</w:t>
+            </w:r>
+            <w:r>
+              <w:rPr>
+                <w:noProof/>
+              </w:rPr>
+              <w:t xml:space="preserve"> </w:t>
+            </w:r>
+            <w:r>
+              <w:rPr>
+                <w:noProof/>
+              </w:rPr>
+              <w:t>classes</w:t>
+            </w:r>
+            <w:r>
+              <w:rPr>
+                <w:noProof/>
+              </w:rPr>
+              <w:t>:</w:t>
+            </w:r>
+          </w:p>
+          <w:p>
+            <w:pPr>
+              <w:numPr>
+                <w:ilvl w:val="1"/>
+                <w:numId w:val="10"/>
+              </w:numPr>
+              <w:rPr>
+                <w:noProof/>
+              </w:rPr>
+            </w:pPr>
+            <w:r>
+              <w:rPr>
+                <w:noProof/>
+              </w:rPr>
+              <w:t xml:space="preserve">Extracted class </w:t>
+            </w:r>
+            <w:r>
+              <w:rPr>
+                <w:b/>
+                <w:noProof/>
+              </w:rPr>
+              <w:t>HighScores</w:t>
+            </w:r>
+            <w:r>
+              <w:rPr>
+                <w:noProof/>
+              </w:rPr>
+              <w:t xml:space="preserve">, which contains information about the highest scores and has methods </w:t>
+            </w:r>
+            <w:r>
+              <w:rPr>
+                <w:b/>
+                <w:noProof/>
+              </w:rPr>
+              <w:t>IsHighScore()</w:t>
+            </w:r>
+            <w:r>
+              <w:rPr>
+                <w:noProof/>
+              </w:rPr>
+              <w:t xml:space="preserve">, for checking if a score is amongst the top scores, </w:t>
+            </w:r>
+            <w:r>
+              <w:rPr>
+                <w:b/>
+                <w:noProof/>
+              </w:rPr>
+              <w:t xml:space="preserve">AddTopScore() </w:t>
+            </w:r>
+            <w:r>
+              <w:rPr>
+                <w:noProof/>
+              </w:rPr>
+              <w:t xml:space="preserve">for adding a score to the top scores and </w:t>
+            </w:r>
+            <w:r>
+              <w:rPr>
+                <w:b/>
+                <w:noProof/>
+              </w:rPr>
+              <w:t xml:space="preserve">ProcessScore() </w:t>
+            </w:r>
+            <w:r>
+              <w:rPr>
+                <w:noProof/>
+              </w:rPr>
+              <w:t>which checks if a score is a top score and adds it to the list.</w:t>
+            </w:r>
+          </w:p>
+          <w:p>
+            <w:pPr>
+              <w:numPr>
+                <w:ilvl w:val="1"/>
+                <w:numId w:val="10"/>
+              </w:numPr>
+              <w:rPr>
+                <w:noProof/>
+              </w:rPr>
+            </w:pPr>
+            <w:r>
+              <w:rPr>
+                <w:noProof/>
+              </w:rPr>
+              <w:t xml:space="preserve">Extracted class </w:t>
+            </w:r>
+            <w:r>
+              <w:rPr>
+                <w:b/>
+                <w:noProof/>
+              </w:rPr>
+              <w:t>ConsoleRenderer</w:t>
+            </w:r>
+            <w:r>
+              <w:rPr>
+                <w:b/>
+                <w:noProof/>
+              </w:rPr>
+              <w:t xml:space="preserve"> </w:t>
+            </w:r>
+            <w:r>
+              <w:rPr>
+                <w:noProof/>
+              </w:rPr>
+              <w:t xml:space="preserve">which implements the </w:t>
+            </w:r>
+            <w:r>
+              <w:rPr>
+                <w:b/>
+                <w:noProof/>
+              </w:rPr>
+              <w:t xml:space="preserve">IRenderer </w:t>
+            </w:r>
+            <w:r>
+              <w:rPr>
+                <w:noProof/>
+              </w:rPr>
+              <w:t>interface and moved all related functionality in it.</w:t>
+            </w:r>
+          </w:p>
+          <w:p>
+            <w:pPr>
+              <w:numPr>
+                <w:ilvl w:val="1"/>
+                <w:numId w:val="10"/>
+              </w:numPr>
+              <w:rPr>
+                <w:noProof/>
+              </w:rPr>
+            </w:pPr>
+            <w:r>
+              <w:rPr>
+                <w:noProof/>
+              </w:rPr>
+              <w:t xml:space="preserve">Extracted class </w:t>
+            </w:r>
+            <w:r>
+              <w:rPr>
+                <w:b/>
+                <w:noProof/>
+              </w:rPr>
+              <w:t>ConsoleInputMethod</w:t>
+            </w:r>
+            <w:r>
+              <w:rPr>
+                <w:b/>
+                <w:noProof/>
+              </w:rPr>
+              <w:t xml:space="preserve"> </w:t>
+            </w:r>
+            <w:r>
+              <w:rPr>
+                <w:noProof/>
+              </w:rPr>
+              <w:t xml:space="preserve">which implements the </w:t>
+            </w:r>
+            <w:r>
+              <w:rPr>
+                <w:b/>
+                <w:noProof/>
+              </w:rPr>
+              <w:t>IInputMethod</w:t>
+            </w:r>
+            <w:r>
+              <w:rPr>
+                <w:b/>
+                <w:noProof/>
+              </w:rPr>
+              <w:t xml:space="preserve"> </w:t>
+            </w:r>
+            <w:r>
+              <w:rPr>
+                <w:noProof/>
+              </w:rPr>
+              <w:t>interface and moved all related functionality in it.</w:t>
+            </w:r>
+          </w:p>
+          <w:p>
+            <w:pPr>
+              <w:numPr>
+                <w:ilvl w:val="1"/>
+                <w:numId w:val="10"/>
+              </w:numPr>
+              <w:rPr>
+                <w:noProof/>
+              </w:rPr>
+            </w:pPr>
+            <w:r>
+              <w:rPr>
+                <w:noProof/>
+              </w:rPr>
+              <w:t xml:space="preserve">Extracted class </w:t>
+            </w:r>
+            <w:r>
+              <w:rPr>
+                <w:b/>
+                <w:noProof/>
+              </w:rPr>
+              <w:t>DefaultGameCommandExecutor</w:t>
+            </w:r>
+            <w:r>
+              <w:rPr>
+                <w:noProof/>
+              </w:rPr>
+              <w:t xml:space="preserve"> which implements the </w:t>
+            </w:r>
+            <w:r>
+              <w:rPr>
+                <w:b/>
+                <w:noProof/>
+              </w:rPr>
+              <w:t>IGameCommandExecutor</w:t>
+            </w:r>
+            <w:r>
+              <w:rPr>
+                <w:noProof/>
+              </w:rPr>
+              <w:t xml:space="preserve"> interface and moved all related functionality in it.</w:t>
+            </w:r>
+            <w:r>
+              <w:rPr>
+                <w:noProof/>
+              </w:rPr>
+              <w:t xml:space="preserve"> </w:t>
+            </w:r>
+          </w:p>
+          <w:p>
+            <w:pPr>
+              <w:pStyle w:val="Heading2"/>
+              <w:numPr>
+                <w:ilvl w:val="0"/>
+                <w:numId w:val="16"/>
+              </w:numPr>
+              <w:rPr>
+                <w:noProof/>
+              </w:rPr>
+            </w:pPr>
+            <w:r>
+              <w:rPr>
+                <w:noProof/>
+              </w:rPr>
+              <w:t>Updated functionality</w:t>
+            </w:r>
+            <w:r>
+              <w:rPr>
+                <w:noProof/>
+              </w:rPr>
+              <w:t>:</w:t>
+            </w:r>
+          </w:p>
+          <w:p>
+            <w:pPr>
+              <w:pStyle w:val="ListParagraph"/>
+              <w:numPr>
+                <w:ilvl w:val="1"/>
+                <w:numId w:val="10"/>
+              </w:numPr>
+              <w:rPr>
+                <w:noProof/>
+              </w:rPr>
+            </w:pPr>
+            <w:r>
+              <w:rPr>
+                <w:noProof/>
+              </w:rPr>
+              <w:t xml:space="preserve">Replaced all occurences of </w:t>
+            </w:r>
+            <w:r>
+              <w:rPr>
+                <w:b/>
+                <w:noProof/>
+              </w:rPr>
+              <w:t>Console.WriteLine()</w:t>
+            </w:r>
+            <w:r>
+              <w:rPr>
+                <w:noProof/>
+              </w:rPr>
+              <w:t xml:space="preserve"> in </w:t>
+            </w:r>
+            <w:r>
+              <w:rPr>
+                <w:b/>
+                <w:noProof/>
+              </w:rPr>
+              <w:t>DefaultGameCommandExecutor</w:t>
+            </w:r>
+            <w:r>
+              <w:rPr>
+                <w:noProof/>
+              </w:rPr>
+              <w:t xml:space="preserve"> with a method call to an implementation of the </w:t>
+            </w:r>
+            <w:r>
+              <w:rPr>
+                <w:b/>
+                <w:noProof/>
+              </w:rPr>
+              <w:t>IRenderer</w:t>
+            </w:r>
+            <w:r>
+              <w:rPr>
+                <w:noProof/>
+              </w:rPr>
+              <w:t xml:space="preserve"> interface.</w:t>
+            </w:r>
+          </w:p>
+          <w:p>
+            <w:pPr>
+              <w:pStyle w:val="ListParagraph"/>
+              <w:numPr>
+                <w:ilvl w:val="1"/>
+                <w:numId w:val="10"/>
+              </w:numPr>
+              <w:rPr>
+                <w:noProof/>
+              </w:rPr>
+            </w:pPr>
+            <w:r>
+              <w:rPr>
+                <w:noProof/>
+              </w:rPr>
+              <w:t xml:space="preserve">Updated </w:t>
+            </w:r>
+            <w:r>
+              <w:rPr>
+                <w:b/>
+                <w:noProof/>
+              </w:rPr>
+              <w:t>IsHighScore()</w:t>
+            </w:r>
+            <w:r>
+              <w:rPr>
+                <w:b/>
+                <w:noProof/>
+              </w:rPr>
+              <w:t xml:space="preserve"> </w:t>
+            </w:r>
+            <w:r>
+              <w:rPr>
+                <w:noProof/>
+              </w:rPr>
+              <w:t>to use LINQ.</w:t>
+            </w:r>
+          </w:p>
+          <w:p>
+            <w:pPr>
+              <w:pStyle w:val="ListParagraph"/>
+              <w:numPr>
+                <w:ilvl w:val="1"/>
+                <w:numId w:val="10"/>
+              </w:numPr>
+              <w:rPr>
+                <w:noProof/>
+              </w:rPr>
+            </w:pPr>
+            <w:r>
+              <w:rPr>
+                <w:noProof/>
+              </w:rPr>
+              <w:t xml:space="preserve">Made </w:t>
+            </w:r>
+            <w:r>
+              <w:rPr>
+                <w:b/>
+                <w:noProof/>
+              </w:rPr>
+              <w:t>StartGame()</w:t>
+            </w:r>
+            <w:r>
+              <w:rPr>
+                <w:b/>
+                <w:noProof/>
+              </w:rPr>
+              <w:t xml:space="preserve"> </w:t>
+            </w:r>
+            <w:r>
+              <w:rPr>
+                <w:noProof/>
+              </w:rPr>
+              <w:t>public as it should be the only method exposed to the public.</w:t>
+            </w:r>
+          </w:p>
+          <w:p>
+            <w:pPr>
+              <w:pStyle w:val="ListParagraph"/>
+              <w:numPr>
+                <w:ilvl w:val="1"/>
+                <w:numId w:val="10"/>
+              </w:numPr>
+              <w:rPr>
+                <w:noProof/>
+              </w:rPr>
+            </w:pPr>
+            <w:r>
+              <w:rPr>
+                <w:noProof/>
+              </w:rPr>
+              <w:t xml:space="preserve">Moved if-else statement chain to </w:t>
+            </w:r>
+            <w:r>
+              <w:rPr>
+                <w:b/>
+                <w:noProof/>
+              </w:rPr>
+              <w:t>DefaultGameCommandExecutor</w:t>
+            </w:r>
+            <w:r>
+              <w:rPr>
+                <w:b/>
+                <w:noProof/>
+              </w:rPr>
+              <w:t xml:space="preserve"> </w:t>
+            </w:r>
+            <w:r>
+              <w:rPr>
+                <w:noProof/>
+              </w:rPr>
+              <w:t>as this functionality should be there.</w:t>
+            </w:r>
+          </w:p>
+          <w:p>
+            <w:pPr>
+              <w:pStyle w:val="ListParagraph"/>
+              <w:numPr>
+                <w:ilvl w:val="1"/>
+                <w:numId w:val="10"/>
+              </w:numPr>
+              <w:rPr>
+                <w:noProof/>
+              </w:rPr>
+            </w:pPr>
+            <w:r>
+              <w:rPr>
+                <w:noProof/>
+              </w:rPr>
+              <w:t xml:space="preserve">Renamed string </w:t>
+            </w:r>
+            <w:r>
+              <w:rPr>
+                <w:b/>
+                <w:noProof/>
+              </w:rPr>
+              <w:t>str</w:t>
+            </w:r>
+            <w:r>
+              <w:rPr>
+                <w:b/>
+                <w:noProof/>
+              </w:rPr>
+              <w:t xml:space="preserve"> </w:t>
+            </w:r>
+            <w:r>
+              <w:rPr>
+                <w:noProof/>
+              </w:rPr>
+              <w:sym w:font="Wingdings" w:char="F0E0"/>
+            </w:r>
+            <w:r>
+              <w:rPr>
+                <w:noProof/>
+              </w:rPr>
+              <w:t xml:space="preserve"> </w:t>
+            </w:r>
+            <w:r>
+              <w:rPr>
+                <w:b/>
+                <w:noProof/>
+              </w:rPr>
+              <w:t>command</w:t>
+            </w:r>
+            <w:r>
+              <w:rPr>
+                <w:b/>
+                <w:noProof/>
+              </w:rPr>
+              <w:t xml:space="preserve"> </w:t>
+            </w:r>
+            <w:r>
+              <w:rPr>
+                <w:noProof/>
+              </w:rPr>
+              <w:t>for clarity</w:t>
+            </w:r>
+          </w:p>
+          <w:p>
+            <w:pPr>
+              <w:pStyle w:val="ListParagraph"/>
+              <w:numPr>
+                <w:ilvl w:val="1"/>
+                <w:numId w:val="10"/>
+              </w:numPr>
+              <w:rPr>
+                <w:noProof/>
+              </w:rPr>
+            </w:pPr>
+            <w:r>
+              <w:rPr>
+                <w:noProof/>
+              </w:rPr>
+              <w:t>U</w:t>
+            </w:r>
+            <w:r>
+              <w:rPr>
+                <w:noProof/>
+              </w:rPr>
+              <w:t xml:space="preserve">pdated caught </w:t>
+            </w:r>
+            <w:r>
+              <w:rPr>
+                <w:b/>
+                <w:noProof/>
+              </w:rPr>
+              <w:t>Exception</w:t>
+            </w:r>
+            <w:r>
+              <w:rPr>
+                <w:noProof/>
+              </w:rPr>
+              <w:t xml:space="preserve"> to </w:t>
+            </w:r>
+            <w:r>
+              <w:rPr>
+                <w:b/>
+                <w:noProof/>
+              </w:rPr>
+              <w:t>IndexOutOfRangeException</w:t>
+            </w:r>
+            <w:r>
+              <w:rPr>
+                <w:noProof/>
+              </w:rPr>
+              <w:t xml:space="preserve">, which is </w:t>
+            </w:r>
+            <w:r>
+              <w:rPr>
+                <w:noProof/>
+              </w:rPr>
+              <w:t xml:space="preserve">more appropriate and </w:t>
+            </w:r>
+            <w:r>
+              <w:rPr>
+                <w:noProof/>
+              </w:rPr>
+              <w:t>more specific</w:t>
+            </w:r>
+          </w:p>
+          <w:p>
+            <w:pPr>
+              <w:pStyle w:val="ListParagraph"/>
+              <w:numPr>
+                <w:ilvl w:val="1"/>
+                <w:numId w:val="10"/>
+              </w:numPr>
+              <w:rPr>
+                <w:noProof/>
+              </w:rPr>
+            </w:pPr>
+            <w:r>
+              <w:rPr>
+                <w:noProof/>
+              </w:rPr>
+              <w:t>Changed if-else statement chain to switch statement:</w:t>
+            </w:r>
+          </w:p>
+          <w:p>
+            <w:pPr>
+              <w:rPr>
+                <w:noProof/>
+              </w:rPr>
+            </w:pPr>
+          </w:p>
+          <w:p>
+            <w:pPr>
+              <w:rPr>
+                <w:noProof/>
+              </w:rPr>
+            </w:pPr>
+          </w:p>
+          <w:tbl>
+            <w:tblPr>
+              <w:tblW w:w="8817" w:type="dxa"/>
+              <w:tblInd w:w="568" w:type="dxa"/>
+              <w:tblBorders>
+                <w:top w:val="single" w:sz="4" w:space="0" w:color="000000"/>
+                <w:left w:val="single" w:sz="4" w:space="0" w:color="000000"/>
+                <w:bottom w:val="single" w:sz="4" w:space="0" w:color="000000"/>
+                <w:right w:val="single" w:sz="4" w:space="0" w:color="000000"/>
+                <w:insideH w:val="single" w:sz="4" w:space="0" w:color="000000"/>
+                <w:insideV w:val="single" w:sz="4" w:space="0" w:color="000000"/>
+              </w:tblBorders>
+              <w:tblCellMar>
+                <w:top w:w="57" w:type="dxa"/>
+                <w:bottom w:w="57" w:type="dxa"/>
+              </w:tblCellMar>
+              <w:tblLook w:val="04A0" w:firstRow="1" w:lastRow="0" w:firstColumn="1" w:lastColumn="0" w:noHBand="0" w:noVBand="1"/>
+            </w:tblPr>
+            <w:tblGrid>
+              <w:gridCol w:w="3867"/>
+              <w:gridCol w:w="452"/>
+              <w:gridCol w:w="4498"/>
+            </w:tblGrid>
+            <w:tr>
+              <w:tc>
+                <w:tcPr>
+                  <w:tcW w:w="3867" w:type="dxa"/>
+                  <w:tcBorders>
+                    <w:top w:val="single" w:sz="4" w:space="0" w:color="auto"/>
+                    <w:left w:val="single" w:sz="4" w:space="0" w:color="auto"/>
+                    <w:bottom w:val="single" w:sz="4" w:space="0" w:color="auto"/>
+                    <w:right w:val="single" w:sz="4" w:space="0" w:color="auto"/>
+                  </w:tcBorders>
+                </w:tcPr>
+                <w:p>
+                  <w:pPr>
+                    <w:autoSpaceDE w:val="0"/>
+                    <w:autoSpaceDN w:val="0"/>
+                    <w:adjustRightInd w:val="0"/>
+                    <w:spacing w:before="0" w:after="0"/>
+                    <w:jc w:val="left"/>
+                    <w:rPr>
+                      <w:rFonts w:ascii="Consolas" w:hAnsi="Consolas" w:cs="Consolas"/>
+                      <w:color w:val="000000"/>
+                      <w:sz w:val="19"/>
+                      <w:szCs w:val="19"/>
+                      <w:highlight w:val="white"/>
+                    </w:rPr>
+                  </w:pPr>
+                  <w:r>
+                    <w:rPr>
+                      <w:rFonts w:ascii="Consolas" w:hAnsi="Consolas" w:cs="Consolas"/>
+                      <w:color w:val="0000FF"/>
+                      <w:sz w:val="19"/>
+                      <w:szCs w:val="19"/>
+                      <w:highlight w:val="white"/>
+                    </w:rPr>
+                    <w:t>if</w:t>
+                  </w:r>
+                  <w:r>
+                    <w:rPr>
+                      <w:rFonts w:ascii="Consolas" w:hAnsi="Consolas" w:cs="Consolas"/>
+                      <w:color w:val="000000"/>
+                      <w:sz w:val="19"/>
+                      <w:szCs w:val="19"/>
+                      <w:highlight w:val="white"/>
+                    </w:rPr>
+                    <w:t xml:space="preserve"> (</w:t>
+                  </w:r>
+                  <w:r>
+                    <w:rPr>
+                      <w:rFonts w:ascii="Consolas" w:hAnsi="Consolas" w:cs="Consolas"/>
+                      <w:color w:val="000000"/>
+                      <w:sz w:val="19"/>
+                      <w:szCs w:val="19"/>
+                      <w:highlight w:val="white"/>
+                    </w:rPr>
+                    <w:t>command</w:t>
+                  </w:r>
+                  <w:r>
+                    <w:rPr>
+                      <w:rFonts w:ascii="Consolas" w:hAnsi="Consolas" w:cs="Consolas"/>
+                      <w:color w:val="000000"/>
+                      <w:sz w:val="19"/>
+                      <w:szCs w:val="19"/>
+                      <w:highlight w:val="white"/>
+                    </w:rPr>
+                    <w:t xml:space="preserve"> == </w:t>
+                  </w:r>
+                  <w:r>
+                    <w:rPr>
+                      <w:rFonts w:ascii="Consolas" w:hAnsi="Consolas" w:cs="Consolas"/>
+                      <w:color w:val="A31515"/>
+                      <w:sz w:val="19"/>
+                      <w:szCs w:val="19"/>
+                      <w:highlight w:val="white"/>
+                    </w:rPr>
+                    <w:t>"restart"</w:t>
+                  </w:r>
+                  <w:r>
+                    <w:rPr>
+                      <w:rFonts w:ascii="Consolas" w:hAnsi="Consolas" w:cs="Consolas"/>
+                      <w:color w:val="000000"/>
+                      <w:sz w:val="19"/>
+                      <w:szCs w:val="19"/>
+                      <w:highlight w:val="white"/>
+                    </w:rPr>
+                    <w:t>)</w:t>
+                  </w:r>
+                </w:p>
+                <w:p>
+                  <w:pPr>
+                    <w:autoSpaceDE w:val="0"/>
+                    <w:autoSpaceDN w:val="0"/>
+                    <w:adjustRightInd w:val="0"/>
+                    <w:spacing w:before="0" w:after="0"/>
+                    <w:jc w:val="left"/>
+                    <w:rPr>
+                      <w:rFonts w:ascii="Consolas" w:hAnsi="Consolas" w:cs="Consolas"/>
+                      <w:color w:val="000000"/>
+                      <w:sz w:val="19"/>
+                      <w:szCs w:val="19"/>
+                      <w:highlight w:val="white"/>
+                    </w:rPr>
+                  </w:pPr>
+                  <w:r>
+                    <w:rPr>
+                      <w:rFonts w:ascii="Consolas" w:hAnsi="Consolas" w:cs="Consolas"/>
+                      <w:color w:val="000000"/>
+                      <w:sz w:val="19"/>
+                      <w:szCs w:val="19"/>
+                      <w:highlight w:val="white"/>
+                    </w:rPr>
+                    <w:t>{</w:t>
+                  </w:r>
+                </w:p>
+                <w:p>
+                  <w:pPr>
+                    <w:autoSpaceDE w:val="0"/>
+                    <w:autoSpaceDN w:val="0"/>
+                    <w:adjustRightInd w:val="0"/>
+                    <w:spacing w:before="0" w:after="0"/>
+                    <w:jc w:val="left"/>
+                    <w:rPr>
+                      <w:rFonts w:ascii="Consolas" w:hAnsi="Consolas" w:cs="Consolas"/>
+                      <w:color w:val="000000"/>
+                      <w:sz w:val="19"/>
+                      <w:szCs w:val="19"/>
+                      <w:highlight w:val="white"/>
+                    </w:rPr>
+                  </w:pPr>
+                  <w:r>
+                    <w:rPr>
+                      <w:rFonts w:ascii="Consolas" w:hAnsi="Consolas" w:cs="Consolas"/>
+                      <w:color w:val="000000"/>
+                      <w:sz w:val="19"/>
+                      <w:szCs w:val="19"/>
+                      <w:highlight w:val="white"/>
+                    </w:rPr>
+                    <w:t>...</w:t>
+                  </w:r>
+                </w:p>
+                <w:p>
+                  <w:pPr>
+                    <w:autoSpaceDE w:val="0"/>
+                    <w:autoSpaceDN w:val="0"/>
+                    <w:adjustRightInd w:val="0"/>
+                    <w:spacing w:before="0" w:after="0"/>
+                    <w:jc w:val="left"/>
+                    <w:rPr>
+                      <w:rFonts w:ascii="Consolas" w:hAnsi="Consolas" w:cs="Consolas"/>
+                      <w:color w:val="000000"/>
+                      <w:sz w:val="19"/>
+                      <w:szCs w:val="19"/>
+                      <w:highlight w:val="white"/>
+                    </w:rPr>
+                  </w:pPr>
+                  <w:r>
+                    <w:rPr>
+                      <w:rFonts w:ascii="Consolas" w:hAnsi="Consolas" w:cs="Consolas"/>
+                      <w:color w:val="000000"/>
+                      <w:sz w:val="19"/>
+                      <w:szCs w:val="19"/>
+                      <w:highlight w:val="white"/>
+                    </w:rPr>
+                    <w:t>}</w:t>
+                  </w:r>
+                </w:p>
+                <w:p>
+                  <w:pPr>
+                    <w:autoSpaceDE w:val="0"/>
+                    <w:autoSpaceDN w:val="0"/>
+                    <w:adjustRightInd w:val="0"/>
+                    <w:spacing w:before="0" w:after="0"/>
+                    <w:jc w:val="left"/>
+                    <w:rPr>
+                      <w:rFonts w:ascii="Consolas" w:hAnsi="Consolas" w:cs="Consolas"/>
+                      <w:color w:val="000000"/>
+                      <w:sz w:val="19"/>
+                      <w:szCs w:val="19"/>
+                      <w:highlight w:val="white"/>
+                    </w:rPr>
+                  </w:pPr>
+                  <w:r>
+                    <w:rPr>
+                      <w:rFonts w:ascii="Consolas" w:hAnsi="Consolas" w:cs="Consolas"/>
+                      <w:color w:val="0000FF"/>
+                      <w:sz w:val="19"/>
+                      <w:szCs w:val="19"/>
+                      <w:highlight w:val="white"/>
+                    </w:rPr>
+                    <w:t>else</w:t>
+                  </w:r>
+                  <w:r>
+                    <w:rPr>
+                      <w:rFonts w:ascii="Consolas" w:hAnsi="Consolas" w:cs="Consolas"/>
+                      <w:color w:val="000000"/>
+                      <w:sz w:val="19"/>
+                      <w:szCs w:val="19"/>
+                      <w:highlight w:val="white"/>
+                    </w:rPr>
+                    <w:t xml:space="preserve"> </w:t>
+                  </w:r>
+                  <w:r>
+                    <w:rPr>
+                      <w:rFonts w:ascii="Consolas" w:hAnsi="Consolas" w:cs="Consolas"/>
+                      <w:color w:val="0000FF"/>
+                      <w:sz w:val="19"/>
+                      <w:szCs w:val="19"/>
+                      <w:highlight w:val="white"/>
+                    </w:rPr>
+                    <w:t>if</w:t>
+                  </w:r>
+                  <w:r>
+                    <w:rPr>
+                      <w:rFonts w:ascii="Consolas" w:hAnsi="Consolas" w:cs="Consolas"/>
+                      <w:color w:val="000000"/>
+                      <w:sz w:val="19"/>
+                      <w:szCs w:val="19"/>
+                      <w:highlight w:val="white"/>
+                    </w:rPr>
+                    <w:t xml:space="preserve"> (</w:t>
+                  </w:r>
+                  <w:r>
+                    <w:rPr>
+                      <w:rFonts w:ascii="Consolas" w:hAnsi="Consolas" w:cs="Consolas"/>
+                      <w:color w:val="000000"/>
+                      <w:sz w:val="19"/>
+                      <w:szCs w:val="19"/>
+                      <w:highlight w:val="white"/>
+                    </w:rPr>
+                    <w:t xml:space="preserve">command </w:t>
+                  </w:r>
+                  <w:r>
+                    <w:rPr>
+                      <w:rFonts w:ascii="Consolas" w:hAnsi="Consolas" w:cs="Consolas"/>
+                      <w:color w:val="000000"/>
+                      <w:sz w:val="19"/>
+                      <w:szCs w:val="19"/>
+                      <w:highlight w:val="white"/>
+                    </w:rPr>
+                    <w:t xml:space="preserve">== </w:t>
+                  </w:r>
+                  <w:r>
+                    <w:rPr>
+                      <w:rFonts w:ascii="Consolas" w:hAnsi="Consolas" w:cs="Consolas"/>
+                      <w:color w:val="A31515"/>
+                      <w:sz w:val="19"/>
+                      <w:szCs w:val="19"/>
+                      <w:highlight w:val="white"/>
+                    </w:rPr>
+                    <w:t>"exit"</w:t>
+                  </w:r>
+                  <w:r>
+                    <w:rPr>
+                      <w:rFonts w:ascii="Consolas" w:hAnsi="Consolas" w:cs="Consolas"/>
+                      <w:color w:val="000000"/>
+                      <w:sz w:val="19"/>
+                      <w:szCs w:val="19"/>
+                      <w:highlight w:val="white"/>
+                    </w:rPr>
+                    <w:t>)</w:t>
+                  </w:r>
+                </w:p>
+                <w:p>
+                  <w:pPr>
+                    <w:autoSpaceDE w:val="0"/>
+                    <w:autoSpaceDN w:val="0"/>
+                    <w:adjustRightInd w:val="0"/>
+                    <w:spacing w:before="0" w:after="0"/>
+                    <w:jc w:val="left"/>
+                    <w:rPr>
+                      <w:rFonts w:ascii="Consolas" w:hAnsi="Consolas" w:cs="Consolas"/>
+                      <w:color w:val="000000"/>
+                      <w:sz w:val="19"/>
+                      <w:szCs w:val="19"/>
+                      <w:highlight w:val="white"/>
+                    </w:rPr>
+                  </w:pPr>
+                  <w:r>
+                    <w:rPr>
+                      <w:rFonts w:ascii="Consolas" w:hAnsi="Consolas" w:cs="Consolas"/>
+                      <w:color w:val="000000"/>
+                      <w:sz w:val="19"/>
+                      <w:szCs w:val="19"/>
+                      <w:highlight w:val="white"/>
+                    </w:rPr>
+                    <w:t>{</w:t>
+                  </w:r>
+                </w:p>
+                <w:p>
+                  <w:pPr>
+                    <w:autoSpaceDE w:val="0"/>
+                    <w:autoSpaceDN w:val="0"/>
+                    <w:adjustRightInd w:val="0"/>
+                    <w:spacing w:before="0" w:after="0"/>
+                    <w:jc w:val="left"/>
+                    <w:rPr>
+                      <w:rFonts w:ascii="Consolas" w:hAnsi="Consolas" w:cs="Consolas"/>
+                      <w:color w:val="000000"/>
+                      <w:sz w:val="19"/>
+                      <w:szCs w:val="19"/>
+                      <w:highlight w:val="white"/>
+                    </w:rPr>
+                  </w:pPr>
+                  <w:r>
+                    <w:rPr>
+                      <w:rFonts w:ascii="Consolas" w:hAnsi="Consolas" w:cs="Consolas"/>
+                      <w:color w:val="000000"/>
+                      <w:sz w:val="19"/>
+                      <w:szCs w:val="19"/>
+                      <w:highlight w:val="white"/>
+                    </w:rPr>
+                    <w:t>...</w:t>
+                  </w:r>
+                </w:p>
+                <w:p>
+                  <w:pPr>
+                    <w:autoSpaceDE w:val="0"/>
+                    <w:autoSpaceDN w:val="0"/>
+                    <w:adjustRightInd w:val="0"/>
+                    <w:spacing w:before="0" w:after="0"/>
+                    <w:jc w:val="left"/>
+                    <w:rPr>
+                      <w:rFonts w:ascii="Consolas" w:hAnsi="Consolas" w:cs="Consolas"/>
+                      <w:color w:val="000000"/>
+                      <w:sz w:val="19"/>
+                      <w:szCs w:val="19"/>
+                      <w:highlight w:val="white"/>
+                    </w:rPr>
+                  </w:pPr>
+                  <w:r>
+                    <w:rPr>
+                      <w:rFonts w:ascii="Consolas" w:hAnsi="Consolas" w:cs="Consolas"/>
+                      <w:color w:val="000000"/>
+                      <w:sz w:val="19"/>
+                      <w:szCs w:val="19"/>
+                      <w:highlight w:val="white"/>
+                    </w:rPr>
+                    <w:t>}</w:t>
+                  </w:r>
+                </w:p>
+                <w:p>
+                  <w:pPr>
+                    <w:autoSpaceDE w:val="0"/>
+                    <w:autoSpaceDN w:val="0"/>
+                    <w:adjustRightInd w:val="0"/>
+                    <w:spacing w:before="0" w:after="0"/>
+                    <w:jc w:val="left"/>
+                    <w:rPr>
+                      <w:rFonts w:ascii="Consolas" w:hAnsi="Consolas" w:cs="Consolas"/>
+                      <w:color w:val="000000"/>
+                      <w:sz w:val="19"/>
+                      <w:szCs w:val="19"/>
+                      <w:highlight w:val="white"/>
+                    </w:rPr>
+                  </w:pPr>
+                  <w:r>
+                    <w:rPr>
+                      <w:rFonts w:ascii="Consolas" w:hAnsi="Consolas" w:cs="Consolas"/>
+                      <w:color w:val="0000FF"/>
+                      <w:sz w:val="19"/>
+                      <w:szCs w:val="19"/>
+                      <w:highlight w:val="white"/>
+                    </w:rPr>
+                    <w:t>else</w:t>
+                  </w:r>
+                  <w:r>
+                    <w:rPr>
+                      <w:rFonts w:ascii="Consolas" w:hAnsi="Consolas" w:cs="Consolas"/>
+                      <w:color w:val="000000"/>
+                      <w:sz w:val="19"/>
+                      <w:szCs w:val="19"/>
+                      <w:highlight w:val="white"/>
+                    </w:rPr>
+                    <w:t xml:space="preserve"> </w:t>
+                  </w:r>
+                  <w:r>
+                    <w:rPr>
+                      <w:rFonts w:ascii="Consolas" w:hAnsi="Consolas" w:cs="Consolas"/>
+                      <w:color w:val="0000FF"/>
+                      <w:sz w:val="19"/>
+                      <w:szCs w:val="19"/>
+                      <w:highlight w:val="white"/>
+                    </w:rPr>
+                    <w:t>if</w:t>
+                  </w:r>
+                  <w:r>
+                    <w:rPr>
+                      <w:rFonts w:ascii="Consolas" w:hAnsi="Consolas" w:cs="Consolas"/>
+                      <w:color w:val="000000"/>
+                      <w:sz w:val="19"/>
+                      <w:szCs w:val="19"/>
+                      <w:highlight w:val="white"/>
+                    </w:rPr>
+                    <w:t xml:space="preserve"> (</w:t>
+                  </w:r>
+                  <w:r>
+                    <w:rPr>
+                      <w:rFonts w:ascii="Consolas" w:hAnsi="Consolas" w:cs="Consolas"/>
+                      <w:color w:val="000000"/>
+                      <w:sz w:val="19"/>
+                      <w:szCs w:val="19"/>
+                      <w:highlight w:val="white"/>
+                    </w:rPr>
+                    <w:t xml:space="preserve">command </w:t>
+                  </w:r>
+                  <w:r>
+                    <w:rPr>
+                      <w:rFonts w:ascii="Consolas" w:hAnsi="Consolas" w:cs="Consolas"/>
+                      <w:color w:val="000000"/>
+                      <w:sz w:val="19"/>
+                      <w:szCs w:val="19"/>
+                      <w:highlight w:val="white"/>
+                    </w:rPr>
+                    <w:t xml:space="preserve">== </w:t>
+                  </w:r>
+                  <w:r>
+                    <w:rPr>
+                      <w:rFonts w:ascii="Consolas" w:hAnsi="Consolas" w:cs="Consolas"/>
+                      <w:color w:val="A31515"/>
+                      <w:sz w:val="19"/>
+                      <w:szCs w:val="19"/>
+                      <w:highlight w:val="white"/>
+                    </w:rPr>
+                    <w:t>"top"</w:t>
+                  </w:r>
+                  <w:r>
+                    <w:rPr>
+                      <w:rFonts w:ascii="Consolas" w:hAnsi="Consolas" w:cs="Consolas"/>
+                      <w:color w:val="000000"/>
+                      <w:sz w:val="19"/>
+                      <w:szCs w:val="19"/>
+                      <w:highlight w:val="white"/>
+                    </w:rPr>
+                    <w:t>)</w:t>
+                  </w:r>
+                </w:p>
+                <w:p>
+                  <w:pPr>
+                    <w:autoSpaceDE w:val="0"/>
+                    <w:autoSpaceDN w:val="0"/>
+                    <w:adjustRightInd w:val="0"/>
+                    <w:spacing w:before="0" w:after="0"/>
+                    <w:jc w:val="left"/>
+                    <w:rPr>
+                      <w:rFonts w:ascii="Consolas" w:hAnsi="Consolas" w:cs="Consolas"/>
+                      <w:color w:val="000000"/>
+                      <w:sz w:val="19"/>
+                      <w:szCs w:val="19"/>
+                      <w:highlight w:val="white"/>
+                    </w:rPr>
+                  </w:pPr>
+                  <w:r>
+                    <w:rPr>
+                      <w:rFonts w:ascii="Consolas" w:hAnsi="Consolas" w:cs="Consolas"/>
+                      <w:color w:val="000000"/>
+                      <w:sz w:val="19"/>
+                      <w:szCs w:val="19"/>
+                      <w:highlight w:val="white"/>
+                    </w:rPr>
+                    <w:t>{</w:t>
+                  </w:r>
+                </w:p>
+                <w:p>
+                  <w:pPr>
+                    <w:autoSpaceDE w:val="0"/>
+                    <w:autoSpaceDN w:val="0"/>
+                    <w:adjustRightInd w:val="0"/>
+                    <w:spacing w:before="0" w:after="0"/>
+                    <w:jc w:val="left"/>
+                    <w:rPr>
+                      <w:rFonts w:ascii="Consolas" w:hAnsi="Consolas" w:cs="Consolas"/>
+                      <w:color w:val="000000"/>
+                      <w:sz w:val="19"/>
+                      <w:szCs w:val="19"/>
+                      <w:highlight w:val="white"/>
+                    </w:rPr>
+                  </w:pPr>
+                  <w:r>
+                    <w:rPr>
+                      <w:rFonts w:ascii="Consolas" w:hAnsi="Consolas" w:cs="Consolas"/>
+                      <w:color w:val="000000"/>
+                      <w:sz w:val="19"/>
+                      <w:szCs w:val="19"/>
+                      <w:highlight w:val="white"/>
+                    </w:rPr>
+                    <w:t>}</w:t>
+                  </w:r>
+                </w:p>
+                <w:p>
+                  <w:pPr>
+                    <w:autoSpaceDE w:val="0"/>
+                    <w:autoSpaceDN w:val="0"/>
+                    <w:adjustRightInd w:val="0"/>
+                    <w:spacing w:before="0" w:after="0"/>
+                    <w:jc w:val="left"/>
+                    <w:rPr>
+                      <w:rFonts w:ascii="Consolas" w:hAnsi="Consolas" w:cs="Consolas"/>
+                      <w:color w:val="000000"/>
+                      <w:sz w:val="19"/>
+                      <w:szCs w:val="19"/>
+                      <w:highlight w:val="white"/>
+                    </w:rPr>
+                  </w:pPr>
+                  <w:r>
+                    <w:rPr>
+                      <w:rFonts w:ascii="Consolas" w:hAnsi="Consolas" w:cs="Consolas"/>
+                      <w:color w:val="0000FF"/>
+                      <w:sz w:val="19"/>
+                      <w:szCs w:val="19"/>
+                      <w:highlight w:val="white"/>
+                    </w:rPr>
+                    <w:t>else</w:t>
+                  </w:r>
+                  <w:r>
+                    <w:rPr>
+                      <w:rFonts w:ascii="Consolas" w:hAnsi="Consolas" w:cs="Consolas"/>
+                      <w:color w:val="000000"/>
+                      <w:sz w:val="19"/>
+                      <w:szCs w:val="19"/>
+                      <w:highlight w:val="white"/>
+                    </w:rPr>
+                    <w:t xml:space="preserve"> </w:t>
+                  </w:r>
+                  <w:r>
+                    <w:rPr>
+                      <w:rFonts w:ascii="Consolas" w:hAnsi="Consolas" w:cs="Consolas"/>
+                      <w:color w:val="0000FF"/>
+                      <w:sz w:val="19"/>
+                      <w:szCs w:val="19"/>
+                      <w:highlight w:val="white"/>
+                    </w:rPr>
+                    <w:t>if</w:t>
+                  </w:r>
+                  <w:r>
+                    <w:rPr>
+                      <w:rFonts w:ascii="Consolas" w:hAnsi="Consolas" w:cs="Consolas"/>
+                      <w:color w:val="000000"/>
+                      <w:sz w:val="19"/>
+                      <w:szCs w:val="19"/>
+                      <w:highlight w:val="white"/>
+                    </w:rPr>
+                    <w:t xml:space="preserve"> (</w:t>
+                  </w:r>
+                  <w:r>
+                    <w:rPr>
+                      <w:rFonts w:ascii="Consolas" w:hAnsi="Consolas" w:cs="Consolas"/>
+                      <w:color w:val="000000"/>
+                      <w:sz w:val="19"/>
+                      <w:szCs w:val="19"/>
+                      <w:highlight w:val="white"/>
+                    </w:rPr>
+                    <w:t xml:space="preserve">command </w:t>
+                  </w:r>
+                  <w:r>
+                    <w:rPr>
+                      <w:rFonts w:ascii="Consolas" w:hAnsi="Consolas" w:cs="Consolas"/>
+                      <w:color w:val="000000"/>
+                      <w:sz w:val="19"/>
+                      <w:szCs w:val="19"/>
+                      <w:highlight w:val="white"/>
+                    </w:rPr>
+                    <w:t xml:space="preserve">== </w:t>
+                  </w:r>
+                  <w:r>
+                    <w:rPr>
+                      <w:rFonts w:ascii="Consolas" w:hAnsi="Consolas" w:cs="Consolas"/>
+                      <w:color w:val="A31515"/>
+                      <w:sz w:val="19"/>
+                      <w:szCs w:val="19"/>
+                      <w:highlight w:val="white"/>
+                    </w:rPr>
+                    <w:t>"coordinates"</w:t>
+                  </w:r>
+                  <w:r>
+                    <w:rPr>
+                      <w:rFonts w:ascii="Consolas" w:hAnsi="Consolas" w:cs="Consolas"/>
+                      <w:color w:val="000000"/>
+                      <w:sz w:val="19"/>
+                      <w:szCs w:val="19"/>
+                      <w:highlight w:val="white"/>
+                    </w:rPr>
+                    <w:t>)</w:t>
+                  </w:r>
+                </w:p>
+                <w:p>
+                  <w:pPr>
+                    <w:autoSpaceDE w:val="0"/>
+                    <w:autoSpaceDN w:val="0"/>
+                    <w:adjustRightInd w:val="0"/>
+                    <w:spacing w:before="0" w:after="0"/>
+                    <w:jc w:val="left"/>
+                    <w:rPr>
+                      <w:rFonts w:ascii="Consolas" w:hAnsi="Consolas" w:cs="Consolas"/>
+                      <w:color w:val="0000FF"/>
+                      <w:sz w:val="19"/>
+                      <w:szCs w:val="19"/>
+                    </w:rPr>
+                  </w:pPr>
+                  <w:r>
+                    <w:rPr>
+                      <w:rFonts w:ascii="Consolas" w:hAnsi="Consolas" w:cs="Consolas"/>
+                      <w:color w:val="000000"/>
+                      <w:sz w:val="19"/>
+                      <w:szCs w:val="19"/>
+                      <w:highlight w:val="white"/>
+                    </w:rPr>
+                    <w:t>{</w:t>
+                  </w:r>
+                </w:p>
+                <w:p>
+                  <w:pPr>
+                    <w:autoSpaceDE w:val="0"/>
+                    <w:autoSpaceDN w:val="0"/>
+                    <w:adjustRightInd w:val="0"/>
+                    <w:spacing w:before="0" w:after="0"/>
+                    <w:jc w:val="left"/>
+                    <w:rPr>
+                      <w:rFonts w:ascii="Consolas" w:hAnsi="Consolas" w:cs="Consolas"/>
+                      <w:color w:val="000000"/>
+                      <w:sz w:val="19"/>
+                      <w:szCs w:val="19"/>
+                      <w:highlight w:val="white"/>
+                    </w:rPr>
+                  </w:pPr>
+                  <w:r>
+                    <w:rPr>
+                      <w:rFonts w:ascii="Consolas" w:hAnsi="Consolas" w:cs="Consolas"/>
+                      <w:color w:val="000000"/>
+                      <w:sz w:val="19"/>
+                      <w:szCs w:val="19"/>
+                      <w:highlight w:val="white"/>
+                    </w:rPr>
+                    <w:t>...</w:t>
+                  </w:r>
+                </w:p>
+                <w:p>
+                  <w:pPr>
+                    <w:autoSpaceDE w:val="0"/>
+                    <w:autoSpaceDN w:val="0"/>
+                    <w:adjustRightInd w:val="0"/>
+                    <w:spacing w:before="0" w:after="0"/>
+                    <w:jc w:val="left"/>
+                    <w:rPr>
+                      <w:rFonts w:ascii="Consolas" w:hAnsi="Consolas" w:cs="Consolas"/>
+                      <w:b/>
+                      <w:noProof/>
+                      <w:sz w:val="18"/>
+                      <w:szCs w:val="18"/>
+                    </w:rPr>
+                  </w:pPr>
+                  <w:r>
+                    <w:rPr>
+                      <w:rFonts w:ascii="Consolas" w:hAnsi="Consolas" w:cs="Consolas"/>
+                      <w:b/>
+                      <w:noProof/>
+                      <w:sz w:val="18"/>
+                      <w:szCs w:val="18"/>
+                    </w:rPr>
+                    <w:t>}</w:t>
+                  </w:r>
+                </w:p>
+              </w:tc>
+              <w:tc>
+                <w:tcPr>
+                  <w:tcW w:w="452" w:type="dxa"/>
+                  <w:tcBorders>
+                    <w:top w:val="nil"/>
+                    <w:left w:val="single" w:sz="4" w:space="0" w:color="auto"/>
+                    <w:bottom w:val="nil"/>
+                    <w:right w:val="single" w:sz="4" w:space="0" w:color="auto"/>
+                  </w:tcBorders>
+                  <w:vAlign w:val="center"/>
+                </w:tcPr>
+                <w:p>
+                  <w:pPr>
+                    <w:spacing w:before="0" w:after="0"/>
+                    <w:rPr>
+                      <w:rFonts w:ascii="Consolas" w:hAnsi="Consolas" w:cs="Consolas"/>
+                      <w:b/>
+                      <w:noProof/>
+                      <w:sz w:val="18"/>
+                      <w:szCs w:val="18"/>
+                    </w:rPr>
+                  </w:pPr>
+                  <w:r>
+                    <w:rPr>
+                      <w:rFonts w:ascii="Consolas" w:hAnsi="Consolas" w:cs="Consolas"/>
+                      <w:b/>
+                      <w:noProof/>
+                      <w:sz w:val="18"/>
+                      <w:szCs w:val="18"/>
+                    </w:rPr>
+                    <w:sym w:font="Wingdings" w:char="F0E0"/>
+                  </w:r>
+                </w:p>
+              </w:tc>
+              <w:tc>
+                <w:tcPr>
+                  <w:tcW w:w="4498" w:type="dxa"/>
+                  <w:tcBorders>
+                    <w:top w:val="single" w:sz="4" w:space="0" w:color="auto"/>
+                    <w:left w:val="single" w:sz="4" w:space="0" w:color="auto"/>
+                    <w:bottom w:val="single" w:sz="4" w:space="0" w:color="auto"/>
+                    <w:right w:val="single" w:sz="4" w:space="0" w:color="auto"/>
+                  </w:tcBorders>
+                </w:tcPr>
+                <w:p>
+                  <w:pPr>
+                    <w:autoSpaceDE w:val="0"/>
+                    <w:autoSpaceDN w:val="0"/>
+                    <w:adjustRightInd w:val="0"/>
+                    <w:spacing w:before="0" w:after="0"/>
+                    <w:jc w:val="left"/>
+                    <w:rPr>
+                      <w:rFonts w:ascii="Consolas" w:hAnsi="Consolas" w:cs="Consolas"/>
+                      <w:color w:val="000000"/>
+                      <w:sz w:val="19"/>
+                      <w:szCs w:val="19"/>
+                      <w:highlight w:val="white"/>
+                    </w:rPr>
+                  </w:pPr>
+                  <w:r>
+                    <w:rPr>
+                      <w:rFonts w:ascii="Consolas" w:hAnsi="Consolas" w:cs="Consolas"/>
+                      <w:color w:val="0000FF"/>
+                      <w:sz w:val="19"/>
+                      <w:szCs w:val="19"/>
+                      <w:highlight w:val="white"/>
+                    </w:rPr>
+                    <w:t>switch</w:t>
+                  </w:r>
+                  <w:r>
+                    <w:rPr>
+                      <w:rFonts w:ascii="Consolas" w:hAnsi="Consolas" w:cs="Consolas"/>
+                      <w:color w:val="000000"/>
+                      <w:sz w:val="19"/>
+                      <w:szCs w:val="19"/>
+                      <w:highlight w:val="white"/>
+                    </w:rPr>
+                    <w:t xml:space="preserve"> (command)</w:t>
+                  </w:r>
+                </w:p>
+                <w:p>
+                  <w:pPr>
+                    <w:autoSpaceDE w:val="0"/>
+                    <w:autoSpaceDN w:val="0"/>
+                    <w:adjustRightInd w:val="0"/>
+                    <w:spacing w:before="0" w:after="0"/>
+                    <w:jc w:val="left"/>
+                    <w:rPr>
+                      <w:rFonts w:ascii="Consolas" w:hAnsi="Consolas" w:cs="Consolas"/>
+                      <w:color w:val="000000"/>
+                      <w:sz w:val="19"/>
+                      <w:szCs w:val="19"/>
+                      <w:highlight w:val="white"/>
+                    </w:rPr>
+                  </w:pPr>
+                  <w:r>
+                    <w:rPr>
+                      <w:rFonts w:ascii="Consolas" w:hAnsi="Consolas" w:cs="Consolas"/>
+                      <w:color w:val="000000"/>
+                      <w:sz w:val="19"/>
+                      <w:szCs w:val="19"/>
+                      <w:highlight w:val="white"/>
+                    </w:rPr>
+                    <w:t>{</w:t>
+                  </w:r>
+                </w:p>
+                <w:p>
+                  <w:pPr>
+                    <w:autoSpaceDE w:val="0"/>
+                    <w:autoSpaceDN w:val="0"/>
+                    <w:adjustRightInd w:val="0"/>
+                    <w:spacing w:before="0" w:after="0"/>
+                    <w:jc w:val="left"/>
+                    <w:rPr>
+                      <w:rFonts w:ascii="Consolas" w:hAnsi="Consolas" w:cs="Consolas"/>
+                      <w:color w:val="000000"/>
+                      <w:sz w:val="19"/>
+                      <w:szCs w:val="19"/>
+                      <w:highlight w:val="white"/>
+                    </w:rPr>
+                  </w:pPr>
+                  <w:r>
+                    <w:rPr>
+                      <w:rFonts w:ascii="Consolas" w:hAnsi="Consolas" w:cs="Consolas"/>
+                      <w:color w:val="0000FF"/>
+                      <w:sz w:val="19"/>
+                      <w:szCs w:val="19"/>
+                      <w:highlight w:val="white"/>
+                    </w:rPr>
+                    <w:t xml:space="preserve">  </w:t>
+                  </w:r>
+                  <w:r>
+                    <w:rPr>
+                      <w:rFonts w:ascii="Consolas" w:hAnsi="Consolas" w:cs="Consolas"/>
+                      <w:color w:val="0000FF"/>
+                      <w:sz w:val="19"/>
+                      <w:szCs w:val="19"/>
+                      <w:highlight w:val="white"/>
+                    </w:rPr>
+                    <w:t>case</w:t>
+                  </w:r>
+                  <w:r>
+                    <w:rPr>
+                      <w:rFonts w:ascii="Consolas" w:hAnsi="Consolas" w:cs="Consolas"/>
+                      <w:color w:val="000000"/>
+                      <w:sz w:val="19"/>
+                      <w:szCs w:val="19"/>
+                      <w:highlight w:val="white"/>
+                    </w:rPr>
+                    <w:t xml:space="preserve"> </w:t>
+                  </w:r>
+                  <w:r>
+                    <w:rPr>
+                      <w:rFonts w:ascii="Consolas" w:hAnsi="Consolas" w:cs="Consolas"/>
+                      <w:color w:val="A31515"/>
+                      <w:sz w:val="19"/>
+                      <w:szCs w:val="19"/>
+                      <w:highlight w:val="white"/>
+                    </w:rPr>
+                    <w:t>"restart"</w:t>
+                  </w:r>
+                  <w:r>
+                    <w:rPr>
+                      <w:rFonts w:ascii="Consolas" w:hAnsi="Consolas" w:cs="Consolas"/>
+                      <w:color w:val="000000"/>
+                      <w:sz w:val="19"/>
+                      <w:szCs w:val="19"/>
+                      <w:highlight w:val="white"/>
+                    </w:rPr>
+                    <w:t>:</w:t>
+                  </w:r>
+                </w:p>
+                <w:p>
+                  <w:pPr>
+                    <w:autoSpaceDE w:val="0"/>
+                    <w:autoSpaceDN w:val="0"/>
+                    <w:adjustRightInd w:val="0"/>
+                    <w:spacing w:before="0" w:after="0"/>
+                    <w:jc w:val="left"/>
+                    <w:rPr>
+                      <w:rFonts w:ascii="Consolas" w:hAnsi="Consolas" w:cs="Consolas"/>
+                      <w:color w:val="000000"/>
+                      <w:sz w:val="19"/>
+                      <w:szCs w:val="19"/>
+                      <w:highlight w:val="white"/>
+                    </w:rPr>
+                  </w:pPr>
+                  <w:r>
+                    <w:rPr>
+                      <w:rFonts w:ascii="Consolas" w:hAnsi="Consolas" w:cs="Consolas"/>
+                      <w:color w:val="000000"/>
+                      <w:sz w:val="19"/>
+                      <w:szCs w:val="19"/>
+                      <w:highlight w:val="white"/>
+                    </w:rPr>
+                    <w:t xml:space="preserve">  </w:t>
+                  </w:r>
+                  <w:r>
+                    <w:rPr>
+                      <w:rFonts w:ascii="Consolas" w:hAnsi="Consolas" w:cs="Consolas"/>
+                      <w:color w:val="000000"/>
+                      <w:sz w:val="19"/>
+                      <w:szCs w:val="19"/>
+                      <w:highlight w:val="white"/>
+                    </w:rPr>
+                    <w:t>...</w:t>
+                  </w:r>
+                </w:p>
+                <w:p>
+                  <w:pPr>
+                    <w:autoSpaceDE w:val="0"/>
+                    <w:autoSpaceDN w:val="0"/>
+                    <w:adjustRightInd w:val="0"/>
+                    <w:spacing w:before="0" w:after="0"/>
+                    <w:jc w:val="left"/>
+                    <w:rPr>
+                      <w:rFonts w:ascii="Consolas" w:hAnsi="Consolas" w:cs="Consolas"/>
+                      <w:color w:val="0000FF"/>
+                      <w:sz w:val="19"/>
+                      <w:szCs w:val="19"/>
+                      <w:highlight w:val="white"/>
+                    </w:rPr>
+                  </w:pPr>
+                </w:p>
+                <w:p>
+                  <w:pPr>
+                    <w:autoSpaceDE w:val="0"/>
+                    <w:autoSpaceDN w:val="0"/>
+                    <w:adjustRightInd w:val="0"/>
+                    <w:spacing w:before="0" w:after="0"/>
+                    <w:jc w:val="left"/>
+                    <w:rPr>
+                      <w:rFonts w:ascii="Consolas" w:hAnsi="Consolas" w:cs="Consolas"/>
+                      <w:color w:val="000000"/>
+                      <w:sz w:val="19"/>
+                      <w:szCs w:val="19"/>
+                      <w:highlight w:val="white"/>
+                    </w:rPr>
+                  </w:pPr>
+                  <w:r>
+                    <w:rPr>
+                      <w:rFonts w:ascii="Consolas" w:hAnsi="Consolas" w:cs="Consolas"/>
+                      <w:color w:val="0000FF"/>
+                      <w:sz w:val="19"/>
+                      <w:szCs w:val="19"/>
+                      <w:highlight w:val="white"/>
+                    </w:rPr>
+                    <w:t xml:space="preserve">  </w:t>
+                  </w:r>
+                  <w:r>
+                    <w:rPr>
+                      <w:rFonts w:ascii="Consolas" w:hAnsi="Consolas" w:cs="Consolas"/>
+                      <w:color w:val="0000FF"/>
+                      <w:sz w:val="19"/>
+                      <w:szCs w:val="19"/>
+                      <w:highlight w:val="white"/>
+                    </w:rPr>
+                    <w:t>case</w:t>
+                  </w:r>
+                  <w:r>
+                    <w:rPr>
+                      <w:rFonts w:ascii="Consolas" w:hAnsi="Consolas" w:cs="Consolas"/>
+                      <w:color w:val="000000"/>
+                      <w:sz w:val="19"/>
+                      <w:szCs w:val="19"/>
+                      <w:highlight w:val="white"/>
+                    </w:rPr>
+                    <w:t xml:space="preserve"> </w:t>
+                  </w:r>
+                  <w:r>
+                    <w:rPr>
+                      <w:rFonts w:ascii="Consolas" w:hAnsi="Consolas" w:cs="Consolas"/>
+                      <w:color w:val="A31515"/>
+                      <w:sz w:val="19"/>
+                      <w:szCs w:val="19"/>
+                      <w:highlight w:val="white"/>
+                    </w:rPr>
+                    <w:t>"top"</w:t>
+                  </w:r>
+                  <w:r>
+                    <w:rPr>
+                      <w:rFonts w:ascii="Consolas" w:hAnsi="Consolas" w:cs="Consolas"/>
+                      <w:color w:val="000000"/>
+                      <w:sz w:val="19"/>
+                      <w:szCs w:val="19"/>
+                      <w:highlight w:val="white"/>
+                    </w:rPr>
+                    <w:t>:</w:t>
+                  </w:r>
+                </w:p>
+                <w:p>
+                  <w:pPr>
+                    <w:autoSpaceDE w:val="0"/>
+                    <w:autoSpaceDN w:val="0"/>
+                    <w:adjustRightInd w:val="0"/>
+                    <w:spacing w:before="0" w:after="0"/>
+                    <w:jc w:val="left"/>
+                    <w:rPr>
+                      <w:rFonts w:ascii="Consolas" w:hAnsi="Consolas" w:cs="Consolas"/>
+                      <w:color w:val="000000"/>
+                      <w:sz w:val="19"/>
+                      <w:szCs w:val="19"/>
+                      <w:highlight w:val="white"/>
+                    </w:rPr>
+                  </w:pPr>
+                  <w:r>
+                    <w:rPr>
+                      <w:rFonts w:ascii="Consolas" w:hAnsi="Consolas" w:cs="Consolas"/>
+                      <w:color w:val="000000"/>
+                      <w:sz w:val="19"/>
+                      <w:szCs w:val="19"/>
+                      <w:highlight w:val="white"/>
+                    </w:rPr>
+                    <w:t xml:space="preserve">  </w:t>
+                  </w:r>
+                  <w:r>
+                    <w:rPr>
+                      <w:rFonts w:ascii="Consolas" w:hAnsi="Consolas" w:cs="Consolas"/>
+                      <w:color w:val="000000"/>
+                      <w:sz w:val="19"/>
+                      <w:szCs w:val="19"/>
+                      <w:highlight w:val="white"/>
+                    </w:rPr>
+                    <w:t>...</w:t>
+                  </w:r>
+                </w:p>
+                <w:p>
+                  <w:pPr>
+                    <w:autoSpaceDE w:val="0"/>
+                    <w:autoSpaceDN w:val="0"/>
+                    <w:adjustRightInd w:val="0"/>
+                    <w:spacing w:before="0" w:after="0"/>
+                    <w:jc w:val="left"/>
+                    <w:rPr>
+                      <w:rFonts w:ascii="Consolas" w:hAnsi="Consolas" w:cs="Consolas"/>
+                      <w:color w:val="000000"/>
+                      <w:sz w:val="19"/>
+                      <w:szCs w:val="19"/>
+                      <w:highlight w:val="white"/>
+                    </w:rPr>
+                  </w:pPr>
+                  <w:r>
+                    <w:rPr>
+                      <w:rFonts w:ascii="Consolas" w:hAnsi="Consolas" w:cs="Consolas"/>
+                      <w:color w:val="000000"/>
+                      <w:sz w:val="19"/>
+                      <w:szCs w:val="19"/>
+                      <w:highlight w:val="white"/>
+                    </w:rPr>
+                    <w:t xml:space="preserve">  </w:t>
+                  </w:r>
+                </w:p>
+                <w:p>
+                  <w:pPr>
+                    <w:autoSpaceDE w:val="0"/>
+                    <w:autoSpaceDN w:val="0"/>
+                    <w:adjustRightInd w:val="0"/>
+                    <w:spacing w:before="0" w:after="0"/>
+                    <w:jc w:val="left"/>
+                    <w:rPr>
+                      <w:rFonts w:ascii="Consolas" w:hAnsi="Consolas" w:cs="Consolas"/>
+                      <w:color w:val="000000"/>
+                      <w:sz w:val="19"/>
+                      <w:szCs w:val="19"/>
+                      <w:highlight w:val="white"/>
+                    </w:rPr>
+                  </w:pPr>
+                  <w:r>
+                    <w:rPr>
+                      <w:rFonts w:ascii="Consolas" w:hAnsi="Consolas" w:cs="Consolas"/>
+                      <w:color w:val="0000FF"/>
+                      <w:sz w:val="19"/>
+                      <w:szCs w:val="19"/>
+                      <w:highlight w:val="white"/>
+                    </w:rPr>
+                    <w:t xml:space="preserve">  </w:t>
+                  </w:r>
+                  <w:r>
+                    <w:rPr>
+                      <w:rFonts w:ascii="Consolas" w:hAnsi="Consolas" w:cs="Consolas"/>
+                      <w:color w:val="0000FF"/>
+                      <w:sz w:val="19"/>
+                      <w:szCs w:val="19"/>
+                      <w:highlight w:val="white"/>
+                    </w:rPr>
+                    <w:t>case</w:t>
+                  </w:r>
+                  <w:r>
+                    <w:rPr>
+                      <w:rFonts w:ascii="Consolas" w:hAnsi="Consolas" w:cs="Consolas"/>
+                      <w:color w:val="000000"/>
+                      <w:sz w:val="19"/>
+                      <w:szCs w:val="19"/>
+                      <w:highlight w:val="white"/>
+                    </w:rPr>
+                    <w:t xml:space="preserve"> </w:t>
+                  </w:r>
+                  <w:r>
+                    <w:rPr>
+                      <w:rFonts w:ascii="Consolas" w:hAnsi="Consolas" w:cs="Consolas"/>
+                      <w:color w:val="A31515"/>
+                      <w:sz w:val="19"/>
+                      <w:szCs w:val="19"/>
+                      <w:highlight w:val="white"/>
+                    </w:rPr>
+                    <w:t>"coordinates"</w:t>
+                  </w:r>
+                  <w:r>
+                    <w:rPr>
+                      <w:rFonts w:ascii="Consolas" w:hAnsi="Consolas" w:cs="Consolas"/>
+                      <w:color w:val="000000"/>
+                      <w:sz w:val="19"/>
+                      <w:szCs w:val="19"/>
+                      <w:highlight w:val="white"/>
+                    </w:rPr>
+                    <w:t>:</w:t>
+                  </w:r>
+                </w:p>
+                <w:p>
+                  <w:pPr>
+                    <w:autoSpaceDE w:val="0"/>
+                    <w:autoSpaceDN w:val="0"/>
+                    <w:adjustRightInd w:val="0"/>
+                    <w:spacing w:before="0" w:after="0"/>
+                    <w:jc w:val="left"/>
+                    <w:rPr>
+                      <w:rFonts w:ascii="Consolas" w:hAnsi="Consolas" w:cs="Consolas"/>
+                      <w:color w:val="000000"/>
+                      <w:sz w:val="19"/>
+                      <w:szCs w:val="19"/>
+                      <w:highlight w:val="white"/>
+                    </w:rPr>
+                  </w:pPr>
+                  <w:r>
+                    <w:rPr>
+                      <w:rFonts w:ascii="Consolas" w:hAnsi="Consolas" w:cs="Consolas"/>
+                      <w:color w:val="000000"/>
+                      <w:sz w:val="19"/>
+                      <w:szCs w:val="19"/>
+                      <w:highlight w:val="white"/>
+                    </w:rPr>
+                    <w:t xml:space="preserve">  ...</w:t>
+                  </w:r>
+                </w:p>
+                <w:p>
+                  <w:pPr>
+                    <w:autoSpaceDE w:val="0"/>
+                    <w:autoSpaceDN w:val="0"/>
+                    <w:adjustRightInd w:val="0"/>
+                    <w:spacing w:before="0" w:after="0"/>
+                    <w:jc w:val="left"/>
+                    <w:rPr>
+                      <w:rFonts w:ascii="Consolas" w:hAnsi="Consolas" w:cs="Consolas"/>
+                      <w:color w:val="000000"/>
+                      <w:sz w:val="19"/>
+                      <w:szCs w:val="19"/>
+                      <w:highlight w:val="white"/>
+                    </w:rPr>
+                  </w:pPr>
+                  <w:r>
+                    <w:rPr>
+                      <w:rFonts w:ascii="Consolas" w:hAnsi="Consolas" w:cs="Consolas"/>
+                      <w:color w:val="000000"/>
+                      <w:sz w:val="19"/>
+                      <w:szCs w:val="19"/>
+                      <w:highlight w:val="white"/>
+                    </w:rPr>
+                    <w:t xml:space="preserve">  </w:t>
+                  </w:r>
+                </w:p>
+                <w:p>
+                  <w:pPr>
+                    <w:autoSpaceDE w:val="0"/>
+                    <w:autoSpaceDN w:val="0"/>
+                    <w:adjustRightInd w:val="0"/>
+                    <w:spacing w:before="0" w:after="0"/>
+                    <w:jc w:val="left"/>
+                    <w:rPr>
+                      <w:rFonts w:ascii="Consolas" w:hAnsi="Consolas" w:cs="Consolas"/>
+                      <w:color w:val="000000"/>
+                      <w:sz w:val="19"/>
+                      <w:szCs w:val="19"/>
+                      <w:highlight w:val="white"/>
+                    </w:rPr>
+                  </w:pPr>
+                  <w:r>
+                    <w:rPr>
+                      <w:rFonts w:ascii="Consolas" w:hAnsi="Consolas" w:cs="Consolas"/>
+                      <w:color w:val="0000FF"/>
+                      <w:sz w:val="19"/>
+                      <w:szCs w:val="19"/>
+                      <w:highlight w:val="white"/>
+                    </w:rPr>
+                    <w:t xml:space="preserve">  </w:t>
+                  </w:r>
+                  <w:r>
+                    <w:rPr>
+                      <w:rFonts w:ascii="Consolas" w:hAnsi="Consolas" w:cs="Consolas"/>
+                      <w:color w:val="0000FF"/>
+                      <w:sz w:val="19"/>
+                      <w:szCs w:val="19"/>
+                      <w:highlight w:val="white"/>
+                    </w:rPr>
+                    <w:t>case</w:t>
+                  </w:r>
+                  <w:r>
+                    <w:rPr>
+                      <w:rFonts w:ascii="Consolas" w:hAnsi="Consolas" w:cs="Consolas"/>
+                      <w:color w:val="000000"/>
+                      <w:sz w:val="19"/>
+                      <w:szCs w:val="19"/>
+                      <w:highlight w:val="white"/>
+                    </w:rPr>
+                    <w:t xml:space="preserve"> </w:t>
+                  </w:r>
+                  <w:r>
+                    <w:rPr>
+                      <w:rFonts w:ascii="Consolas" w:hAnsi="Consolas" w:cs="Consolas"/>
+                      <w:color w:val="A31515"/>
+                      <w:sz w:val="19"/>
+                      <w:szCs w:val="19"/>
+                      <w:highlight w:val="white"/>
+                    </w:rPr>
+                    <w:t>"exit"</w:t>
+                  </w:r>
+                  <w:r>
+                    <w:rPr>
+                      <w:rFonts w:ascii="Consolas" w:hAnsi="Consolas" w:cs="Consolas"/>
+                      <w:color w:val="000000"/>
+                      <w:sz w:val="19"/>
+                      <w:szCs w:val="19"/>
+                      <w:highlight w:val="white"/>
+                    </w:rPr>
+                    <w:t>:</w:t>
+                  </w:r>
+                </w:p>
+                <w:p>
+                  <w:pPr>
+                    <w:autoSpaceDE w:val="0"/>
+                    <w:autoSpaceDN w:val="0"/>
+                    <w:adjustRightInd w:val="0"/>
+                    <w:spacing w:before="0" w:after="0"/>
+                    <w:jc w:val="left"/>
+                    <w:rPr>
+                      <w:rFonts w:ascii="Consolas" w:hAnsi="Consolas" w:cs="Consolas"/>
+                      <w:color w:val="000000"/>
+                      <w:sz w:val="19"/>
+                      <w:szCs w:val="19"/>
+                      <w:highlight w:val="white"/>
+                    </w:rPr>
+                  </w:pPr>
+                  <w:r>
+                    <w:rPr>
+                      <w:rFonts w:ascii="Consolas" w:hAnsi="Consolas" w:cs="Consolas"/>
+                      <w:color w:val="000000"/>
+                      <w:sz w:val="19"/>
+                      <w:szCs w:val="19"/>
+                      <w:highlight w:val="white"/>
+                    </w:rPr>
+                    <w:t xml:space="preserve">  </w:t>
+                  </w:r>
+                  <w:r>
+                    <w:rPr>
+                      <w:rFonts w:ascii="Consolas" w:hAnsi="Consolas" w:cs="Consolas"/>
+                      <w:color w:val="000000"/>
+                      <w:sz w:val="19"/>
+                      <w:szCs w:val="19"/>
+                      <w:highlight w:val="white"/>
+                    </w:rPr>
+                    <w:t>...</w:t>
+                  </w:r>
+                </w:p>
+                <w:p>
+                  <w:pPr>
+                    <w:spacing w:before="0" w:after="0"/>
+                    <w:rPr>
+                      <w:rFonts w:ascii="Consolas" w:hAnsi="Consolas" w:cs="Consolas"/>
+                      <w:b/>
+                      <w:noProof/>
+                      <w:sz w:val="18"/>
+                      <w:szCs w:val="18"/>
+                    </w:rPr>
+                  </w:pPr>
+                  <w:r>
+                    <w:rPr>
+                      <w:rFonts w:ascii="Consolas" w:hAnsi="Consolas" w:cs="Consolas"/>
+                      <w:color w:val="000000"/>
+                      <w:sz w:val="19"/>
+                      <w:szCs w:val="19"/>
+                      <w:highlight w:val="white"/>
+                    </w:rPr>
+                    <w:t>}</w:t>
+                  </w:r>
+                </w:p>
+              </w:tc>
+            </w:tr>
+          </w:tbl>
+          <w:p>
+            <w:pPr>
+              <w:pStyle w:val="Heading2"/>
+              <w:numPr>
+                <w:ilvl w:val="1"/>
+                <w:numId w:val="10"/>
+              </w:numPr>
+              <w:rPr>
+                <w:b/>
+              </w:rPr>
+            </w:pPr>
+            <w:r>
+              <w:t xml:space="preserve">Moved the entry point of the program from the </w:t>
+            </w:r>
+            <w:r>
+              <w:rPr>
+                <w:b/>
+              </w:rPr>
+              <w:t>GameEngine</w:t>
+            </w:r>
+            <w:r>
+              <w:t xml:space="preserve"> class to a new class </w:t>
+            </w:r>
+            <w:r>
+              <w:rPr>
+                <w:b/>
+              </w:rPr>
+              <w:t>MinesweeperGame</w:t>
+            </w:r>
+          </w:p>
+          <w:p>
+            <w:pPr>
+              <w:pStyle w:val="ListParagraph"/>
+              <w:numPr>
+                <w:ilvl w:val="1"/>
+                <w:numId w:val="10"/>
+              </w:numPr>
+            </w:pPr>
+            <w:r>
+              <w:t>E</w:t>
+            </w:r>
+            <w:r>
+              <w:t xml:space="preserve">xtracted duplicating code in method called </w:t>
+            </w:r>
+            <w:r>
+              <w:rPr>
+                <w:b/>
+              </w:rPr>
+              <w:t>EndGame</w:t>
+            </w:r>
+            <w:r>
+              <w:rPr>
+                <w:b/>
               </w:rPr>
               <w:t>.</w:t>
             </w:r>
-            <w:r>
-              <w:rPr>
-                <w:b/>
-                <w:noProof/>
-              </w:rPr>
-              <w:t>CountOpenedFields(</w:t>
-            </w:r>
-            <w:r>
-              <w:rPr>
-                <w:b/>
-                <w:noProof/>
-              </w:rPr>
-              <w:t>)</w:t>
+          </w:p>
+          <w:p>
+            <w:pPr>
+              <w:pStyle w:val="ListParagraph"/>
+              <w:numPr>
+                <w:ilvl w:val="1"/>
+                <w:numId w:val="10"/>
+              </w:numPr>
+            </w:pPr>
+            <w:r>
+              <w:t>Added a check if the player has entered a blank name and if so asks the player to enter a valid name.</w:t>
+            </w:r>
+            <w:r>
+              <w:t xml:space="preserve"> </w:t>
+            </w:r>
+          </w:p>
+          <w:p>
+            <w:pPr>
+              <w:pStyle w:val="ListParagraph"/>
+              <w:numPr>
+                <w:ilvl w:val="1"/>
+                <w:numId w:val="10"/>
+              </w:numPr>
+            </w:pPr>
+            <w:r>
+              <w:t xml:space="preserve">Added </w:t>
+            </w:r>
+            <w:r>
+              <w:rPr>
+                <w:b/>
+              </w:rPr>
+              <w:t>ToString()</w:t>
+            </w:r>
+            <w:r>
+              <w:rPr>
+                <w:b/>
+              </w:rPr>
+              <w:t xml:space="preserve"> </w:t>
+            </w:r>
+            <w:r>
+              <w:t xml:space="preserve">method in the </w:t>
+            </w:r>
+            <w:r>
+              <w:rPr>
+                <w:b/>
+              </w:rPr>
+              <w:t xml:space="preserve">Player </w:t>
+            </w:r>
+            <w:r>
+              <w:t>class.</w:t>
+            </w:r>
+          </w:p>
+          <w:p>
+            <w:pPr>
+              <w:pStyle w:val="Heading2"/>
+              <w:numPr>
+                <w:ilvl w:val="0"/>
+                <w:numId w:val="16"/>
+              </w:numPr>
+            </w:pPr>
+            <w:r>
+              <w:t>Added exceptions</w:t>
+            </w:r>
+            <w:r>
+              <w:t>:</w:t>
+            </w:r>
+          </w:p>
+          <w:p>
+            <w:pPr>
+              <w:pStyle w:val="ListParagraph"/>
+              <w:numPr>
+                <w:ilvl w:val="1"/>
+                <w:numId w:val="10"/>
+              </w:numPr>
+              <w:rPr>
+                <w:b/>
+              </w:rPr>
+            </w:pPr>
+            <w:r>
+              <w:rPr>
+                <w:b/>
+              </w:rPr>
+              <w:t>ArgumentNullException</w:t>
+            </w:r>
+            <w:r>
+              <w:t xml:space="preserve"> when trying to assign a null value to a player name.</w:t>
+            </w:r>
+          </w:p>
+          <w:p>
+            <w:pPr>
+              <w:pStyle w:val="ListParagraph"/>
+              <w:numPr>
+                <w:ilvl w:val="1"/>
+                <w:numId w:val="10"/>
+              </w:numPr>
+              <w:rPr>
+                <w:b/>
+              </w:rPr>
+            </w:pPr>
+            <w:r>
+              <w:rPr>
+                <w:b/>
+              </w:rPr>
+              <w:t xml:space="preserve">ArgumentOutOfRangeException </w:t>
+            </w:r>
+            <w:r>
+              <w:t xml:space="preserve">when a player score is </w:t>
+            </w:r>
+          </w:p>
+          <w:p>
+            <w:pPr>
+              <w:pStyle w:val="ListParagraph"/>
+              <w:numPr>
+                <w:ilvl w:val="1"/>
+                <w:numId w:val="10"/>
+              </w:numPr>
+              <w:rPr>
+                <w:b/>
+              </w:rPr>
+            </w:pPr>
+            <w:r>
+              <w:rPr>
+                <w:b/>
+              </w:rPr>
+              <w:t xml:space="preserve">ArgumentException </w:t>
+            </w:r>
+            <w:r>
+              <w:t xml:space="preserve">when trying to compare an instance of the </w:t>
+            </w:r>
+            <w:r>
+              <w:rPr>
+                <w:b/>
+              </w:rPr>
+              <w:t xml:space="preserve">Player </w:t>
+            </w:r>
+            <w:r>
+              <w:t xml:space="preserve">class with an object that is not an instance of the </w:t>
+            </w:r>
+            <w:r>
+              <w:rPr>
+                <w:b/>
+              </w:rPr>
+              <w:t>Player</w:t>
+            </w:r>
+            <w:r>
+              <w:t xml:space="preserve"> class.</w:t>
+            </w:r>
+          </w:p>
+          <w:p>
+            <w:pPr>
+              <w:pStyle w:val="ListParagraph"/>
+              <w:numPr>
+                <w:ilvl w:val="1"/>
+                <w:numId w:val="10"/>
+              </w:numPr>
+              <w:rPr>
+                <w:b/>
+              </w:rPr>
+            </w:pPr>
+            <w:r>
+              <w:rPr>
+                <w:b/>
+              </w:rPr>
+              <w:t>ArgumentNullException</w:t>
+            </w:r>
+            <w:r>
+              <w:rPr>
+                <w:b/>
+              </w:rPr>
+              <w:t xml:space="preserve"> </w:t>
+            </w:r>
+            <w:r>
+              <w:t>when trying to add a null value to the top scores</w:t>
+            </w:r>
+            <w:r>
+              <w:t xml:space="preserve"> using the </w:t>
+            </w:r>
+            <w:r>
+              <w:rPr>
+                <w:b/>
+              </w:rPr>
+              <w:t>AddTopScore()</w:t>
+            </w:r>
+            <w:r>
+              <w:t xml:space="preserve"> method</w:t>
+            </w:r>
+            <w:r>
+              <w:t>.</w:t>
+            </w:r>
+          </w:p>
+          <w:p>
+            <w:pPr>
+              <w:pStyle w:val="ListParagraph"/>
+              <w:numPr>
+                <w:ilvl w:val="1"/>
+                <w:numId w:val="10"/>
+              </w:numPr>
+              <w:rPr>
+                <w:b/>
+              </w:rPr>
+            </w:pPr>
+            <w:r>
+              <w:rPr>
+                <w:b/>
+              </w:rPr>
+              <w:t>ArgumentException</w:t>
+            </w:r>
+            <w:r>
+              <w:rPr>
+                <w:b/>
+              </w:rPr>
+              <w:t xml:space="preserve"> </w:t>
+            </w:r>
+            <w:r>
+              <w:t xml:space="preserve">when trying to add a negative score to the top scores via the </w:t>
+            </w:r>
+            <w:r>
+              <w:rPr>
+                <w:b/>
+              </w:rPr>
+              <w:t xml:space="preserve">ProcessScore() </w:t>
+            </w:r>
+            <w:r>
+              <w:t>method.</w:t>
+            </w:r>
+          </w:p>
+          <w:p>
+            <w:pPr>
+              <w:pStyle w:val="ListParagraph"/>
+              <w:numPr>
+                <w:ilvl w:val="1"/>
+                <w:numId w:val="10"/>
+              </w:numPr>
+              <w:rPr>
+                <w:b/>
+              </w:rPr>
+            </w:pPr>
+            <w:r>
+              <w:rPr>
+                <w:b/>
+              </w:rPr>
+              <w:t>ArgumentException</w:t>
+            </w:r>
+            <w:r>
+              <w:rPr>
+                <w:b/>
+              </w:rPr>
+              <w:t xml:space="preserve"> </w:t>
+            </w:r>
+            <w:r>
+              <w:t xml:space="preserve">when trying to assign a value smaller than 0 and bigger than 8 to a </w:t>
+            </w:r>
+            <w:r>
+              <w:rPr>
+                <w:b/>
+              </w:rPr>
+              <w:t>Field</w:t>
+            </w:r>
+            <w:r>
+              <w:t xml:space="preserve"> value – the number of adjacent mines can be 0 at the least and 8 at most.</w:t>
+            </w:r>
+          </w:p>
+          <w:p>
+            <w:pPr>
+              <w:pStyle w:val="ListParagraph"/>
+              <w:numPr>
+                <w:ilvl w:val="1"/>
+                <w:numId w:val="10"/>
+              </w:numPr>
+              <w:rPr>
+                <w:b/>
+              </w:rPr>
+            </w:pPr>
+            <w:r>
+              <w:rPr>
+                <w:b/>
+              </w:rPr>
+              <w:t>ArgumentOutOfRangeException</w:t>
+            </w:r>
+            <w:r>
+              <w:rPr>
+                <w:b/>
+              </w:rPr>
+              <w:t xml:space="preserve"> </w:t>
+            </w:r>
+            <w:r>
+              <w:t>if the number of fields for the minefield is less than 1 or if the number of mines is bigger than the total amount of fields.</w:t>
+            </w:r>
+          </w:p>
+          <w:p>
+            <w:pPr>
+              <w:pStyle w:val="Heading2"/>
+              <w:numPr>
+                <w:ilvl w:val="0"/>
+                <w:numId w:val="16"/>
+              </w:numPr>
+            </w:pPr>
+            <w:r>
+              <w:t>Folder reorganization:</w:t>
+            </w:r>
+          </w:p>
+          <w:p>
+            <w:pPr>
+              <w:pStyle w:val="ListParagraph"/>
+              <w:numPr>
+                <w:ilvl w:val="1"/>
+                <w:numId w:val="10"/>
+              </w:numPr>
+            </w:pPr>
+            <w:r>
+              <w:t>All classes in the project were organized in folders by their designation.</w:t>
+            </w:r>
+          </w:p>
+          <w:p>
+            <w:pPr>
+              <w:pStyle w:val="ListParagraph"/>
+              <w:numPr>
+                <w:ilvl w:val="1"/>
+                <w:numId w:val="10"/>
+              </w:numPr>
+            </w:pPr>
+            <w:r>
+              <w:t xml:space="preserve">Created folder </w:t>
+            </w:r>
+            <w:r>
+              <w:rPr>
+                <w:b/>
+              </w:rPr>
+              <w:t xml:space="preserve">Common </w:t>
+            </w:r>
+            <w:r>
+              <w:t xml:space="preserve">and moved classes and enumerations </w:t>
+            </w:r>
+            <w:r>
+              <w:rPr>
+                <w:b/>
+              </w:rPr>
+              <w:t xml:space="preserve">Board, BoardStatus, Field, FieldStatus, HighScores </w:t>
+            </w:r>
+            <w:r>
+              <w:t xml:space="preserve">and </w:t>
+            </w:r>
+            <w:r>
+              <w:rPr>
+                <w:b/>
+              </w:rPr>
+              <w:t>Player</w:t>
+            </w:r>
+          </w:p>
+          <w:p>
+            <w:pPr>
+              <w:pStyle w:val="ListParagraph"/>
+              <w:numPr>
+                <w:ilvl w:val="1"/>
+                <w:numId w:val="10"/>
+              </w:numPr>
+            </w:pPr>
+            <w:r>
+              <w:t xml:space="preserve">Created folder </w:t>
+            </w:r>
+            <w:r>
+              <w:rPr>
+                <w:b/>
+              </w:rPr>
+              <w:t xml:space="preserve">InputMethods </w:t>
+            </w:r>
+            <w:r>
+              <w:t xml:space="preserve">and moved classes and interfaces </w:t>
+            </w:r>
+            <w:r>
+              <w:rPr>
+                <w:b/>
+              </w:rPr>
+              <w:t xml:space="preserve">ConsoleInputMethod </w:t>
+            </w:r>
+            <w:r>
+              <w:t xml:space="preserve">and </w:t>
+            </w:r>
+            <w:r>
+              <w:rPr>
+                <w:b/>
+              </w:rPr>
+              <w:t>IInputMethod</w:t>
+            </w:r>
+          </w:p>
+          <w:p>
+            <w:pPr>
+              <w:pStyle w:val="ListParagraph"/>
+              <w:numPr>
+                <w:ilvl w:val="1"/>
+                <w:numId w:val="10"/>
+              </w:numPr>
+            </w:pPr>
+            <w:r>
+              <w:t xml:space="preserve">Created folder </w:t>
+            </w:r>
+            <w:r>
+              <w:rPr>
+                <w:b/>
+              </w:rPr>
+              <w:t>Renderers</w:t>
+            </w:r>
+            <w:r>
+              <w:rPr>
+                <w:b/>
+              </w:rPr>
+              <w:t xml:space="preserve"> </w:t>
+            </w:r>
+            <w:r>
+              <w:t xml:space="preserve">and moved classes and interfaces </w:t>
+            </w:r>
+            <w:r>
+              <w:rPr>
+                <w:b/>
+              </w:rPr>
+              <w:t>ConsoleRenderer</w:t>
+            </w:r>
+            <w:r>
+              <w:rPr>
+                <w:b/>
+              </w:rPr>
+              <w:t xml:space="preserve"> </w:t>
+            </w:r>
+            <w:r>
+              <w:t xml:space="preserve">and </w:t>
+            </w:r>
+            <w:r>
+              <w:rPr>
+                <w:b/>
+              </w:rPr>
+              <w:t>IRenderer</w:t>
+            </w:r>
+          </w:p>
+          <w:p>
+            <w:pPr>
+              <w:pStyle w:val="ListParagraph"/>
+              <w:numPr>
+                <w:ilvl w:val="1"/>
+                <w:numId w:val="10"/>
+              </w:numPr>
+            </w:pPr>
+            <w:r>
+              <w:t xml:space="preserve">Created folder </w:t>
+            </w:r>
+            <w:r>
+              <w:rPr>
+                <w:b/>
+              </w:rPr>
+              <w:t>CommandExecutors</w:t>
+            </w:r>
+            <w:r>
+              <w:rPr>
+                <w:b/>
+              </w:rPr>
+              <w:t xml:space="preserve"> </w:t>
+            </w:r>
+            <w:r>
+              <w:t xml:space="preserve">and moved classes and interfaces </w:t>
+            </w:r>
+            <w:r>
+              <w:rPr>
+                <w:b/>
+              </w:rPr>
+              <w:lastRenderedPageBreak/>
+              <w:t>DefaultGameCommandExecutor</w:t>
+            </w:r>
+            <w:r>
+              <w:rPr>
+                <w:b/>
+              </w:rPr>
+              <w:t xml:space="preserve"> </w:t>
+            </w:r>
+            <w:r>
+              <w:t xml:space="preserve">and </w:t>
+            </w:r>
+            <w:r>
+              <w:rPr>
+                <w:b/>
+              </w:rPr>
+              <w:t>IGameCommandExecutor.</w:t>
+            </w:r>
+          </w:p>
+          <w:p>
+            <w:pPr>
+              <w:pStyle w:val="ListParagraph"/>
+              <w:ind w:left="1080"/>
+            </w:pPr>
+          </w:p>
+          <w:p>
+            <w:pPr>
+              <w:pStyle w:val="ListParagraph"/>
+              <w:numPr>
+                <w:ilvl w:val="0"/>
+                <w:numId w:val="16"/>
+              </w:numPr>
+            </w:pPr>
+            <w:r>
+              <w:t xml:space="preserve">Updated namespaces to reflect the folder organization in the format </w:t>
+            </w:r>
+            <w:r>
+              <w:rPr>
+                <w:b/>
+              </w:rPr>
+              <w:t>Minesweeper.</w:t>
+            </w:r>
+            <w:r>
+              <w:rPr>
+                <w:b/>
+                <w:noProof/>
+              </w:rPr>
+              <w:t>FolderName</w:t>
+            </w:r>
+            <w:r>
+              <w:rPr>
+                <w:noProof/>
+              </w:rPr>
+              <w:t xml:space="preserve">, where </w:t>
+            </w:r>
+            <w:r>
+              <w:rPr>
+                <w:b/>
+                <w:noProof/>
+              </w:rPr>
+              <w:t xml:space="preserve">FolderName </w:t>
+            </w:r>
+            <w:r>
+              <w:rPr>
+                <w:noProof/>
+              </w:rPr>
+              <w:t>is the name of the folder, that contains the class</w:t>
+            </w:r>
+            <w:r>
+              <w:rPr>
+                <w:noProof/>
+              </w:rPr>
+              <w:t>es</w:t>
+            </w:r>
+            <w:r>
+              <w:rPr>
+                <w:noProof/>
+              </w:rPr>
+              <w:t>.</w:t>
+            </w:r>
+          </w:p>
+          <w:p>
+            <w:pPr>
+              <w:pStyle w:val="Heading2"/>
+              <w:numPr>
+                <w:ilvl w:val="0"/>
+                <w:numId w:val="16"/>
+              </w:numPr>
+            </w:pPr>
+            <w:r>
+              <w:t>Unit testing:</w:t>
+            </w:r>
+          </w:p>
+          <w:p>
+            <w:pPr>
+              <w:pStyle w:val="ListParagraph"/>
+              <w:numPr>
+                <w:ilvl w:val="1"/>
+                <w:numId w:val="10"/>
+              </w:numPr>
+            </w:pPr>
+            <w:r>
+              <w:t>Created unit tests to ensure that all the methods and classes are operating correctly.</w:t>
+            </w:r>
+          </w:p>
+          <w:p>
+            <w:pPr>
+              <w:pStyle w:val="Heading2"/>
+              <w:numPr>
+                <w:ilvl w:val="0"/>
+                <w:numId w:val="16"/>
+              </w:numPr>
+            </w:pPr>
+            <w:r>
+              <w:rPr>
+                <w:noProof/>
+              </w:rPr>
+              <w:t xml:space="preserve"> </w:t>
+            </w:r>
+            <w:r>
+              <w:t>Add comments and documentation:</w:t>
+            </w:r>
+          </w:p>
+          <w:p>
+            <w:pPr>
+              <w:pStyle w:val="ListParagraph"/>
+              <w:numPr>
+                <w:ilvl w:val="1"/>
+                <w:numId w:val="10"/>
+              </w:numPr>
+              <w:spacing w:before="0" w:after="200" w:line="276" w:lineRule="auto"/>
+              <w:rPr>
+                <w:noProof/>
+              </w:rPr>
+            </w:pPr>
+            <w:r>
+              <w:t xml:space="preserve">XML documentation added for all </w:t>
+            </w:r>
+            <w:r>
+              <w:t xml:space="preserve">the </w:t>
+            </w:r>
+            <w:r>
+              <w:t xml:space="preserve">classes and </w:t>
+            </w:r>
+            <w:r>
+              <w:t xml:space="preserve">all the </w:t>
+            </w:r>
+            <w:bookmarkStart w:id="0" w:name="_GoBack"/>
+            <w:bookmarkEnd w:id="0"/>
+            <w:r>
+              <w:t xml:space="preserve">properties </w:t>
+            </w:r>
+            <w:r>
+              <w:t>in</w:t>
+            </w:r>
+            <w:r>
+              <w:t xml:space="preserve"> the project.</w:t>
+            </w:r>
+            <w:r>
+              <w:rPr>
+                <w:noProof/>
+              </w:rPr>
+              <w:t xml:space="preserve"> </w:t>
+            </w:r>
+          </w:p>
+          <w:p>
+            <w:pPr>
+              <w:spacing w:before="0" w:after="200" w:line="276" w:lineRule="auto"/>
+              <w:rPr>
+                <w:noProof/>
+              </w:rPr>
+            </w:pPr>
+          </w:p>
+          <w:p>
+            <w:pPr>
+              <w:spacing w:before="0" w:after="200" w:line="276" w:lineRule="auto"/>
+              <w:rPr>
+                <w:noProof/>
+              </w:rPr>
+            </w:pPr>
+          </w:p>
+          <w:p>
+            <w:pPr>
+              <w:spacing w:before="0" w:after="200" w:line="276" w:lineRule="auto"/>
+              <w:rPr>
+                <w:noProof/>
+              </w:rPr>
+            </w:pPr>
+          </w:p>
+          <w:p>
+            <w:pPr>
+              <w:spacing w:before="0" w:after="200" w:line="276" w:lineRule="auto"/>
+              <w:rPr>
+                <w:noProof/>
+              </w:rPr>
+            </w:pPr>
+          </w:p>
+          <w:p>
+            <w:pPr>
+              <w:spacing w:before="0" w:after="200" w:line="276" w:lineRule="auto"/>
+              <w:rPr>
+                <w:noProof/>
+              </w:rPr>
+            </w:pPr>
+          </w:p>
+          <w:p>
+            <w:pPr>
+              <w:spacing w:before="0" w:after="200" w:line="276" w:lineRule="auto"/>
+              <w:rPr>
+                <w:noProof/>
+              </w:rPr>
+            </w:pPr>
+          </w:p>
+          <w:p>
+            <w:pPr>
+              <w:spacing w:before="0" w:after="200" w:line="276" w:lineRule="auto"/>
+              <w:rPr>
+                <w:noProof/>
+              </w:rPr>
+            </w:pPr>
+            <w:r>
+              <w:rPr>
+                <w:noProof/>
+              </w:rPr>
+              <w:t>By Team Argon:</w:t>
+            </w:r>
+          </w:p>
+          <w:p>
+            <w:pPr>
+              <w:spacing w:before="0" w:after="200" w:line="276" w:lineRule="auto"/>
+              <w:rPr>
+                <w:noProof/>
+              </w:rPr>
+            </w:pPr>
+            <w:r>
+              <w:rPr>
+                <w:noProof/>
+              </w:rPr>
+              <w:t>Vasil Dininski, Petar Yankov, Maria Endarova, Alexander Polichronov</w:t>
             </w:r>
           </w:p>
         </w:tc>
@@ -1407,7 +4482,7 @@
             <w:rPr>
               <w:noProof/>
             </w:rPr>
-            <w:t>1</w:t>
+            <w:t>4</w:t>
           </w:r>
           <w:r>
             <w:fldChar w:fldCharType="end"/>
@@ -1428,7 +4503,7 @@
             <w:rPr>
               <w:noProof/>
             </w:rPr>
-            <w:t>1</w:t>
+            <w:t>4</w:t>
           </w:r>
           <w:r>
             <w:rPr>
@@ -1528,7 +4603,6 @@
           <w:r>
             <w:rPr>
               <w:noProof/>
-              <w:lang w:val="en-GB" w:eastAsia="en-GB"/>
             </w:rPr>
             <w:drawing>
               <wp:inline distT="0" distB="0" distL="0" distR="0" wp14:anchorId="2E9DDF4B" wp14:editId="798C125D">
@@ -2862,7 +5936,7 @@
         <w:ind w:left="720" w:hanging="360"/>
       </w:pPr>
     </w:lvl>
-    <w:lvl w:ilvl="1" w:tplc="08090019" w:tentative="1">
+    <w:lvl w:ilvl="1" w:tplc="08090019">
       <w:start w:val="1"/>
       <w:numFmt w:val="lowerLetter"/>
       <w:lvlText w:val="%2."/>
@@ -3522,6 +6596,7 @@
   <w:style w:type="character" w:default="1" w:styleId="DefaultParagraphFont">
     <w:name w:val="Default Paragraph Font"/>
     <w:uiPriority w:val="1"/>
+    <w:semiHidden/>
     <w:unhideWhenUsed/>
   </w:style>
   <w:style w:type="table" w:default="1" w:styleId="TableNormal">
@@ -3977,6 +7052,7 @@
   <w:style w:type="character" w:default="1" w:styleId="DefaultParagraphFont">
     <w:name w:val="Default Paragraph Font"/>
     <w:uiPriority w:val="1"/>
+    <w:semiHidden/>
     <w:unhideWhenUsed/>
   </w:style>
   <w:style w:type="table" w:default="1" w:styleId="TableNormal">
@@ -4430,7 +7506,7 @@
   <a:extraClrSchemeLst/>
   <a:extLst>
     <a:ext uri="{05A4C25C-085E-4340-85A3-A5531E510DB2}">
-      <thm15:themeFamily xmlns:thm15="http://schemas.microsoft.com/office/thememl/2012/main" xmlns="" name="Office Theme" id="{62F939B6-93AF-4DB8-9C6B-D6C7DFDC589F}" vid="{4A3C46E8-61CC-4603-A589-7422A47A8E4A}"/>
+      <thm15:themeFamily xmlns="" xmlns:thm15="http://schemas.microsoft.com/office/thememl/2012/main" name="Office Theme" id="{62F939B6-93AF-4DB8-9C6B-D6C7DFDC589F}" vid="{4A3C46E8-61CC-4603-A589-7422A47A8E4A}"/>
     </a:ext>
   </a:extLst>
 </a:theme>

</xml_diff>

<commit_message>
Fix some method names
</commit_message>
<xml_diff>
--- a/Minesweeper-5/Refactoring Documentation.docx
+++ b/Minesweeper-5/Refactoring Documentation.docx
@@ -407,13 +407,7 @@
               </w:numPr>
             </w:pPr>
             <w:r>
-              <w:t xml:space="preserve">Renamed </w:t>
-            </w:r>
-            <w:r>
-              <w:t>classes</w:t>
-            </w:r>
-            <w:r>
-              <w:t>:</w:t>
+              <w:t>Renamed classes:</w:t>
             </w:r>
           </w:p>
           <w:p>
@@ -1009,7 +1003,7 @@
                 <w:b/>
                 <w:noProof/>
               </w:rPr>
-              <w:t>.PrintGameBoardCurrentState</w:t>
+              <w:t>.ToString</w:t>
             </w:r>
             <w:r>
               <w:rPr>
@@ -1087,7 +1081,14 @@
                 <w:b/>
                 <w:noProof/>
               </w:rPr>
-              <w:t>Board.PrintGameBoardAllFieldsRev</w:t>
+              <w:t>Board.ToString</w:t>
+            </w:r>
+            <w:r>
+              <w:rPr>
+                <w:b/>
+                <w:noProof/>
+              </w:rPr>
+              <w:t>AllFieldsRev</w:t>
             </w:r>
             <w:r>
               <w:rPr>
@@ -1257,24 +1258,11 @@
                 <w:b/>
                 <w:noProof/>
               </w:rPr>
-              <w:t>Board</w:t>
-            </w:r>
-            <w:r>
-              <w:rPr>
-                <w:b/>
-                <w:noProof/>
-              </w:rPr>
-              <w:t>.PrintGameBoardCurrentState</w:t>
-            </w:r>
-            <w:r>
-              <w:rPr>
-                <w:b/>
-                <w:noProof/>
-              </w:rPr>
-              <w:t>()</w:t>
-            </w:r>
-            <w:r>
-              <w:rPr>
+              <w:t>Board.ToString()</w:t>
+            </w:r>
+            <w:r>
+              <w:rPr>
+                <w:b/>
                 <w:noProof/>
               </w:rPr>
               <w:t xml:space="preserve"> </w:t>
@@ -1283,16 +1271,39 @@
               <w:rPr>
                 <w:noProof/>
               </w:rPr>
+              <w:t xml:space="preserve">and </w:t>
+            </w:r>
+            <w:r>
+              <w:rPr>
+                <w:b/>
+                <w:noProof/>
+              </w:rPr>
+              <w:t>Board.</w:t>
+            </w:r>
+            <w:r>
+              <w:rPr>
+                <w:b/>
+                <w:noProof/>
+              </w:rPr>
+              <w:t xml:space="preserve"> </w:t>
+            </w:r>
+            <w:r>
+              <w:rPr>
+                <w:b/>
+                <w:noProof/>
+              </w:rPr>
               <w:lastRenderedPageBreak/>
-              <w:t xml:space="preserve">and </w:t>
-            </w:r>
-            <w:r>
-              <w:rPr>
-                <w:b/>
-                <w:noProof/>
-              </w:rPr>
-              <w:t>Board.PrintGameBoardAllFieldsRevealed</w:t>
-            </w:r>
+              <w:t>Board.ToStringAllFieldsRevealed()</w:t>
+            </w:r>
+            <w:r>
+              <w:rPr>
+                <w:b/>
+                <w:noProof/>
+              </w:rPr>
+              <w:t xml:space="preserve"> </w:t>
+            </w:r>
+            <w:bookmarkStart w:id="0" w:name="_GoBack"/>
+            <w:bookmarkEnd w:id="0"/>
             <w:r>
               <w:rPr>
                 <w:b/>
@@ -2285,6 +2296,7 @@
               <w:rPr>
                 <w:noProof/>
               </w:rPr>
+              <w:lastRenderedPageBreak/>
               <w:t>Changed if-else statement chain to switch statement:</w:t>
             </w:r>
           </w:p>
@@ -2369,27 +2381,7 @@
                       <w:szCs w:val="19"/>
                       <w:highlight w:val="white"/>
                     </w:rPr>
-                    <w:t xml:space="preserve"> (</w:t>
-                  </w:r>
-                  <w:r>
-                    <w:rPr>
-                      <w:rFonts w:ascii="Consolas" w:hAnsi="Consolas" w:cs="Consolas"/>
-                      <w:color w:val="000000"/>
-                      <w:sz w:val="19"/>
-                      <w:szCs w:val="19"/>
-                      <w:highlight w:val="white"/>
-                    </w:rPr>
-                    <w:t>command</w:t>
-                  </w:r>
-                  <w:r>
-                    <w:rPr>
-                      <w:rFonts w:ascii="Consolas" w:hAnsi="Consolas" w:cs="Consolas"/>
-                      <w:color w:val="000000"/>
-                      <w:sz w:val="19"/>
-                      <w:szCs w:val="19"/>
-                      <w:highlight w:val="white"/>
-                    </w:rPr>
-                    <w:t xml:space="preserve"> == </w:t>
+                    <w:t xml:space="preserve"> (command == </w:t>
                   </w:r>
                   <w:r>
                     <w:rPr>
@@ -3115,17 +3107,7 @@
                       <w:szCs w:val="19"/>
                       <w:highlight w:val="white"/>
                     </w:rPr>
-                    <w:t xml:space="preserve">  </w:t>
-                  </w:r>
-                  <w:r>
-                    <w:rPr>
-                      <w:rFonts w:ascii="Consolas" w:hAnsi="Consolas" w:cs="Consolas"/>
-                      <w:color w:val="0000FF"/>
-                      <w:sz w:val="19"/>
-                      <w:szCs w:val="19"/>
-                      <w:highlight w:val="white"/>
-                    </w:rPr>
-                    <w:t>case</w:t>
+                    <w:t xml:space="preserve">  case</w:t>
                   </w:r>
                   <w:r>
                     <w:rPr>
@@ -3181,17 +3163,7 @@
                       <w:szCs w:val="19"/>
                       <w:highlight w:val="white"/>
                     </w:rPr>
-                    <w:t xml:space="preserve">  </w:t>
-                  </w:r>
-                  <w:r>
-                    <w:rPr>
-                      <w:rFonts w:ascii="Consolas" w:hAnsi="Consolas" w:cs="Consolas"/>
-                      <w:color w:val="000000"/>
-                      <w:sz w:val="19"/>
-                      <w:szCs w:val="19"/>
-                      <w:highlight w:val="white"/>
-                    </w:rPr>
-                    <w:t>...</w:t>
+                    <w:t xml:space="preserve">  ...</w:t>
                   </w:r>
                 </w:p>
                 <w:p>
@@ -3233,17 +3205,7 @@
                       <w:szCs w:val="19"/>
                       <w:highlight w:val="white"/>
                     </w:rPr>
-                    <w:t xml:space="preserve">  </w:t>
-                  </w:r>
-                  <w:r>
-                    <w:rPr>
-                      <w:rFonts w:ascii="Consolas" w:hAnsi="Consolas" w:cs="Consolas"/>
-                      <w:color w:val="0000FF"/>
-                      <w:sz w:val="19"/>
-                      <w:szCs w:val="19"/>
-                      <w:highlight w:val="white"/>
-                    </w:rPr>
-                    <w:t>case</w:t>
+                    <w:t xml:space="preserve">  case</w:t>
                   </w:r>
                   <w:r>
                     <w:rPr>
@@ -3299,17 +3261,7 @@
                       <w:szCs w:val="19"/>
                       <w:highlight w:val="white"/>
                     </w:rPr>
-                    <w:t xml:space="preserve">  </w:t>
-                  </w:r>
-                  <w:r>
-                    <w:rPr>
-                      <w:rFonts w:ascii="Consolas" w:hAnsi="Consolas" w:cs="Consolas"/>
-                      <w:color w:val="000000"/>
-                      <w:sz w:val="19"/>
-                      <w:szCs w:val="19"/>
-                      <w:highlight w:val="white"/>
-                    </w:rPr>
-                    <w:t>...</w:t>
+                    <w:t xml:space="preserve">  ...</w:t>
                   </w:r>
                 </w:p>
                 <w:p>
@@ -3361,17 +3313,7 @@
                       <w:szCs w:val="19"/>
                       <w:highlight w:val="white"/>
                     </w:rPr>
-                    <w:t xml:space="preserve">  </w:t>
-                  </w:r>
-                  <w:r>
-                    <w:rPr>
-                      <w:rFonts w:ascii="Consolas" w:hAnsi="Consolas" w:cs="Consolas"/>
-                      <w:color w:val="0000FF"/>
-                      <w:sz w:val="19"/>
-                      <w:szCs w:val="19"/>
-                      <w:highlight w:val="white"/>
-                    </w:rPr>
-                    <w:t>case</w:t>
+                    <w:t xml:space="preserve">  case</w:t>
                   </w:r>
                   <w:r>
                     <w:rPr>
@@ -3479,17 +3421,7 @@
                       <w:szCs w:val="19"/>
                       <w:highlight w:val="white"/>
                     </w:rPr>
-                    <w:t xml:space="preserve">  </w:t>
-                  </w:r>
-                  <w:r>
-                    <w:rPr>
-                      <w:rFonts w:ascii="Consolas" w:hAnsi="Consolas" w:cs="Consolas"/>
-                      <w:color w:val="0000FF"/>
-                      <w:sz w:val="19"/>
-                      <w:szCs w:val="19"/>
-                      <w:highlight w:val="white"/>
-                    </w:rPr>
-                    <w:t>case</w:t>
+                    <w:t xml:space="preserve">  case</w:t>
                   </w:r>
                   <w:r>
                     <w:rPr>
@@ -3545,17 +3477,7 @@
                       <w:szCs w:val="19"/>
                       <w:highlight w:val="white"/>
                     </w:rPr>
-                    <w:t xml:space="preserve">  </w:t>
-                  </w:r>
-                  <w:r>
-                    <w:rPr>
-                      <w:rFonts w:ascii="Consolas" w:hAnsi="Consolas" w:cs="Consolas"/>
-                      <w:color w:val="000000"/>
-                      <w:sz w:val="19"/>
-                      <w:szCs w:val="19"/>
-                      <w:highlight w:val="white"/>
-                    </w:rPr>
-                    <w:t>...</w:t>
+                    <w:t xml:space="preserve">  ...</w:t>
                   </w:r>
                 </w:p>
                 <w:p>
@@ -3700,10 +3622,7 @@
               </w:numPr>
             </w:pPr>
             <w:r>
-              <w:t>Added exceptions</w:t>
-            </w:r>
-            <w:r>
-              <w:t>:</w:t>
+              <w:t>Added exceptions:</w:t>
             </w:r>
           </w:p>
           <w:p>
@@ -3844,13 +3763,7 @@
               <w:rPr>
                 <w:b/>
               </w:rPr>
-              <w:t>ArgumentException</w:t>
-            </w:r>
-            <w:r>
-              <w:rPr>
-                <w:b/>
-              </w:rPr>
-              <w:t xml:space="preserve"> </w:t>
+              <w:t xml:space="preserve">ArgumentException </w:t>
             </w:r>
             <w:r>
               <w:t xml:space="preserve">when trying to add a negative score to the top scores via the </w:t>
@@ -3880,13 +3793,7 @@
               <w:rPr>
                 <w:b/>
               </w:rPr>
-              <w:t>ArgumentException</w:t>
-            </w:r>
-            <w:r>
-              <w:rPr>
-                <w:b/>
-              </w:rPr>
-              <w:t xml:space="preserve"> </w:t>
+              <w:t xml:space="preserve">ArgumentException </w:t>
             </w:r>
             <w:r>
               <w:t xml:space="preserve">when trying to assign a value smaller than 0 and bigger than 8 to a </w:t>
@@ -4039,13 +3946,7 @@
               <w:rPr>
                 <w:b/>
               </w:rPr>
-              <w:t>Renderers</w:t>
-            </w:r>
-            <w:r>
-              <w:rPr>
-                <w:b/>
-              </w:rPr>
-              <w:t xml:space="preserve"> </w:t>
+              <w:t xml:space="preserve">Renderers </w:t>
             </w:r>
             <w:r>
               <w:t xml:space="preserve">and moved classes and interfaces </w:t>
@@ -4054,13 +3955,7 @@
               <w:rPr>
                 <w:b/>
               </w:rPr>
-              <w:t>ConsoleRenderer</w:t>
-            </w:r>
-            <w:r>
-              <w:rPr>
-                <w:b/>
-              </w:rPr>
-              <w:t xml:space="preserve"> </w:t>
+              <w:t xml:space="preserve">ConsoleRenderer </w:t>
             </w:r>
             <w:r>
               <w:t xml:space="preserve">and </w:t>
@@ -4081,19 +3976,14 @@
               </w:numPr>
             </w:pPr>
             <w:r>
+              <w:lastRenderedPageBreak/>
               <w:t xml:space="preserve">Created folder </w:t>
             </w:r>
             <w:r>
               <w:rPr>
                 <w:b/>
               </w:rPr>
-              <w:t>CommandExecutors</w:t>
-            </w:r>
-            <w:r>
-              <w:rPr>
-                <w:b/>
-              </w:rPr>
-              <w:t xml:space="preserve"> </w:t>
+              <w:t xml:space="preserve">CommandExecutors </w:t>
             </w:r>
             <w:r>
               <w:t xml:space="preserve">and moved classes and interfaces </w:t>
@@ -4102,14 +3992,7 @@
               <w:rPr>
                 <w:b/>
               </w:rPr>
-              <w:lastRenderedPageBreak/>
-              <w:t>DefaultGameCommandExecutor</w:t>
-            </w:r>
-            <w:r>
-              <w:rPr>
-                <w:b/>
-              </w:rPr>
-              <w:t xml:space="preserve"> </w:t>
+              <w:t xml:space="preserve">DefaultGameCommandExecutor </w:t>
             </w:r>
             <w:r>
               <w:t xml:space="preserve">and </w:t>
@@ -4249,16 +4132,8 @@
             <w:r>
               <w:t xml:space="preserve">all the </w:t>
             </w:r>
-            <w:bookmarkStart w:id="0" w:name="_GoBack"/>
-            <w:bookmarkEnd w:id="0"/>
-            <w:r>
-              <w:t xml:space="preserve">properties </w:t>
-            </w:r>
-            <w:r>
-              <w:t>in</w:t>
-            </w:r>
-            <w:r>
-              <w:t xml:space="preserve"> the project.</w:t>
+            <w:r>
+              <w:t>properties in the project.</w:t>
             </w:r>
             <w:r>
               <w:rPr>
@@ -4482,7 +4357,7 @@
             <w:rPr>
               <w:noProof/>
             </w:rPr>
-            <w:t>4</w:t>
+            <w:t>1</w:t>
           </w:r>
           <w:r>
             <w:fldChar w:fldCharType="end"/>
@@ -4490,27 +4365,14 @@
           <w:r>
             <w:t xml:space="preserve"> of </w:t>
           </w:r>
-          <w:r>
-            <w:fldChar w:fldCharType="begin"/>
-          </w:r>
-          <w:r>
-            <w:instrText xml:space="preserve"> NUMPAGES </w:instrText>
-          </w:r>
-          <w:r>
-            <w:fldChar w:fldCharType="separate"/>
-          </w:r>
-          <w:r>
-            <w:rPr>
-              <w:noProof/>
-            </w:rPr>
-            <w:t>4</w:t>
-          </w:r>
-          <w:r>
-            <w:rPr>
-              <w:noProof/>
-            </w:rPr>
-            <w:fldChar w:fldCharType="end"/>
-          </w:r>
+          <w:fldSimple w:instr=" NUMPAGES ">
+            <w:r>
+              <w:rPr>
+                <w:noProof/>
+              </w:rPr>
+              <w:t>4</w:t>
+            </w:r>
+          </w:fldSimple>
         </w:p>
       </w:tc>
       <w:tc>
@@ -4603,6 +4465,7 @@
           <w:r>
             <w:rPr>
               <w:noProof/>
+              <w:lang w:val="en-GB" w:eastAsia="en-GB"/>
             </w:rPr>
             <w:drawing>
               <wp:inline distT="0" distB="0" distL="0" distR="0" wp14:anchorId="2E9DDF4B" wp14:editId="798C125D">
@@ -7506,7 +7369,7 @@
   <a:extraClrSchemeLst/>
   <a:extLst>
     <a:ext uri="{05A4C25C-085E-4340-85A3-A5531E510DB2}">
-      <thm15:themeFamily xmlns="" xmlns:thm15="http://schemas.microsoft.com/office/thememl/2012/main" name="Office Theme" id="{62F939B6-93AF-4DB8-9C6B-D6C7DFDC589F}" vid="{4A3C46E8-61CC-4603-A589-7422A47A8E4A}"/>
+      <thm15:themeFamily xmlns:thm15="http://schemas.microsoft.com/office/thememl/2012/main" xmlns="" name="Office Theme" id="{62F939B6-93AF-4DB8-9C6B-D6C7DFDC589F}" vid="{4A3C46E8-61CC-4603-A589-7422A47A8E4A}"/>
     </a:ext>
   </a:extLst>
 </a:theme>

</xml_diff>